<commit_message>
added task in VKR
</commit_message>
<xml_diff>
--- a/text/ЗаданиеВКР.docx
+++ b/text/ЗаданиеВКР.docx
@@ -641,132 +641,6 @@
         </w:rPr>
         <w:tab/>
       </w:r>
-      <w:r>
-        <w:rPr>
-          <w:rFonts w:ascii="Times New Roman" w:hAnsi="Times New Roman" w:cs="Times New Roman"/>
-          <w:sz w:val="24"/>
-          <w:szCs w:val="24"/>
-          <w:u w:val="single"/>
-        </w:rPr>
-        <w:tab/>
-      </w:r>
-      <w:r>
-        <w:rPr>
-          <w:rFonts w:ascii="Times New Roman" w:hAnsi="Times New Roman" w:cs="Times New Roman"/>
-          <w:sz w:val="24"/>
-          <w:szCs w:val="24"/>
-          <w:u w:val="single"/>
-        </w:rPr>
-        <w:tab/>
-      </w:r>
-      <w:r>
-        <w:rPr>
-          <w:rFonts w:ascii="Times New Roman" w:hAnsi="Times New Roman" w:cs="Times New Roman"/>
-          <w:sz w:val="24"/>
-          <w:szCs w:val="24"/>
-          <w:u w:val="single"/>
-        </w:rPr>
-        <w:tab/>
-      </w:r>
-      <w:r>
-        <w:rPr>
-          <w:rFonts w:ascii="Times New Roman" w:hAnsi="Times New Roman" w:cs="Times New Roman"/>
-          <w:sz w:val="24"/>
-          <w:szCs w:val="24"/>
-          <w:u w:val="single"/>
-        </w:rPr>
-        <w:tab/>
-      </w:r>
-      <w:r>
-        <w:rPr>
-          <w:rFonts w:ascii="Times New Roman" w:hAnsi="Times New Roman" w:cs="Times New Roman"/>
-          <w:sz w:val="24"/>
-          <w:szCs w:val="24"/>
-          <w:u w:val="single"/>
-        </w:rPr>
-        <w:tab/>
-      </w:r>
-      <w:r>
-        <w:rPr>
-          <w:rFonts w:ascii="Times New Roman" w:hAnsi="Times New Roman" w:cs="Times New Roman"/>
-          <w:sz w:val="24"/>
-          <w:szCs w:val="24"/>
-          <w:u w:val="single"/>
-        </w:rPr>
-        <w:tab/>
-      </w:r>
-      <w:r>
-        <w:rPr>
-          <w:rFonts w:ascii="Times New Roman" w:hAnsi="Times New Roman" w:cs="Times New Roman"/>
-          <w:sz w:val="24"/>
-          <w:szCs w:val="24"/>
-          <w:u w:val="single"/>
-        </w:rPr>
-        <w:tab/>
-      </w:r>
-      <w:r>
-        <w:rPr>
-          <w:rFonts w:ascii="Times New Roman" w:hAnsi="Times New Roman" w:cs="Times New Roman"/>
-          <w:sz w:val="24"/>
-          <w:szCs w:val="24"/>
-          <w:u w:val="single"/>
-        </w:rPr>
-        <w:tab/>
-      </w:r>
-      <w:r>
-        <w:rPr>
-          <w:rFonts w:ascii="Times New Roman" w:hAnsi="Times New Roman" w:cs="Times New Roman"/>
-          <w:sz w:val="24"/>
-          <w:szCs w:val="24"/>
-          <w:u w:val="single"/>
-        </w:rPr>
-        <w:tab/>
-      </w:r>
-      <w:r>
-        <w:rPr>
-          <w:rFonts w:ascii="Times New Roman" w:hAnsi="Times New Roman" w:cs="Times New Roman"/>
-          <w:sz w:val="24"/>
-          <w:szCs w:val="24"/>
-          <w:u w:val="single"/>
-        </w:rPr>
-        <w:tab/>
-      </w:r>
-      <w:r>
-        <w:rPr>
-          <w:rFonts w:ascii="Times New Roman" w:hAnsi="Times New Roman" w:cs="Times New Roman"/>
-          <w:sz w:val="24"/>
-          <w:szCs w:val="24"/>
-          <w:u w:val="single"/>
-        </w:rPr>
-        <w:tab/>
-      </w:r>
-      <w:r>
-        <w:rPr>
-          <w:rFonts w:ascii="Times New Roman" w:hAnsi="Times New Roman" w:cs="Times New Roman"/>
-          <w:sz w:val="24"/>
-          <w:szCs w:val="24"/>
-          <w:u w:val="single"/>
-        </w:rPr>
-        <w:tab/>
-      </w:r>
-      <w:r>
-        <w:rPr>
-          <w:rFonts w:ascii="Times New Roman" w:hAnsi="Times New Roman" w:cs="Times New Roman"/>
-          <w:sz w:val="24"/>
-          <w:szCs w:val="24"/>
-          <w:u w:val="single"/>
-        </w:rPr>
-        <w:tab/>
-      </w:r>
-      <w:r>
-        <w:rPr>
-          <w:rFonts w:ascii="Times New Roman" w:hAnsi="Times New Roman" w:cs="Times New Roman"/>
-          <w:sz w:val="24"/>
-          <w:szCs w:val="24"/>
-          <w:u w:val="single"/>
-        </w:rPr>
-        <w:t xml:space="preserve"> </w:t>
-      </w:r>
     </w:p>
     <w:p>
       <w:pPr>
@@ -934,79 +808,115 @@
           <w:szCs w:val="24"/>
           <w:u w:val="single"/>
         </w:rPr>
-        <w:t>Набор радиолокационных изображений</w:t>
-      </w:r>
-      <w:r>
-        <w:rPr>
-          <w:rFonts w:ascii="Times New Roman" w:hAnsi="Times New Roman" w:cs="Times New Roman"/>
-          <w:sz w:val="24"/>
-          <w:szCs w:val="24"/>
-          <w:u w:val="single"/>
-        </w:rPr>
-        <w:tab/>
-      </w:r>
-      <w:r>
-        <w:rPr>
-          <w:rFonts w:ascii="Times New Roman" w:hAnsi="Times New Roman" w:cs="Times New Roman"/>
-          <w:sz w:val="24"/>
-          <w:szCs w:val="24"/>
-          <w:u w:val="single"/>
-        </w:rPr>
-        <w:tab/>
-      </w:r>
-      <w:r>
-        <w:rPr>
-          <w:rFonts w:ascii="Times New Roman" w:hAnsi="Times New Roman" w:cs="Times New Roman"/>
-          <w:sz w:val="24"/>
-          <w:szCs w:val="24"/>
-          <w:u w:val="single"/>
-        </w:rPr>
-        <w:tab/>
-      </w:r>
-      <w:r>
-        <w:rPr>
-          <w:rFonts w:ascii="Times New Roman" w:hAnsi="Times New Roman" w:cs="Times New Roman"/>
-          <w:sz w:val="24"/>
-          <w:szCs w:val="24"/>
-          <w:u w:val="single"/>
-        </w:rPr>
-        <w:tab/>
-      </w:r>
-      <w:r>
-        <w:rPr>
-          <w:rFonts w:ascii="Times New Roman" w:hAnsi="Times New Roman" w:cs="Times New Roman"/>
-          <w:sz w:val="24"/>
-          <w:szCs w:val="24"/>
-          <w:u w:val="single"/>
-        </w:rPr>
-        <w:tab/>
-      </w:r>
-      <w:r>
-        <w:rPr>
-          <w:rFonts w:ascii="Times New Roman" w:hAnsi="Times New Roman" w:cs="Times New Roman"/>
-          <w:sz w:val="24"/>
-          <w:szCs w:val="24"/>
-          <w:u w:val="single"/>
-        </w:rPr>
-        <w:tab/>
-      </w:r>
-      <w:r>
-        <w:rPr>
-          <w:rFonts w:ascii="Times New Roman" w:hAnsi="Times New Roman" w:cs="Times New Roman"/>
-          <w:sz w:val="24"/>
-          <w:szCs w:val="24"/>
-          <w:u w:val="single"/>
-        </w:rPr>
-        <w:tab/>
-      </w:r>
-      <w:r>
-        <w:rPr>
-          <w:rFonts w:ascii="Times New Roman" w:hAnsi="Times New Roman" w:cs="Times New Roman"/>
-          <w:sz w:val="24"/>
-          <w:szCs w:val="24"/>
-          <w:u w:val="single"/>
-        </w:rPr>
-        <w:tab/>
+        <w:t xml:space="preserve">Набор </w:t>
+      </w:r>
+      <w:r>
+        <w:rPr>
+          <w:rFonts w:ascii="Times New Roman" w:hAnsi="Times New Roman" w:cs="Times New Roman"/>
+          <w:sz w:val="24"/>
+          <w:szCs w:val="24"/>
+          <w:u w:val="single"/>
+        </w:rPr>
+        <w:t>данных</w:t>
+      </w:r>
+      <w:r>
+        <w:rPr>
+          <w:rFonts w:ascii="Times New Roman" w:hAnsi="Times New Roman" w:cs="Times New Roman"/>
+          <w:sz w:val="24"/>
+          <w:szCs w:val="24"/>
+          <w:u w:val="single"/>
+        </w:rPr>
+        <w:tab/>
+      </w:r>
+      <w:r>
+        <w:rPr>
+          <w:rFonts w:ascii="Times New Roman" w:hAnsi="Times New Roman" w:cs="Times New Roman"/>
+          <w:sz w:val="24"/>
+          <w:szCs w:val="24"/>
+          <w:u w:val="single"/>
+        </w:rPr>
+        <w:tab/>
+      </w:r>
+      <w:r>
+        <w:rPr>
+          <w:rFonts w:ascii="Times New Roman" w:hAnsi="Times New Roman" w:cs="Times New Roman"/>
+          <w:sz w:val="24"/>
+          <w:szCs w:val="24"/>
+          <w:u w:val="single"/>
+        </w:rPr>
+        <w:tab/>
+      </w:r>
+      <w:r>
+        <w:rPr>
+          <w:rFonts w:ascii="Times New Roman" w:hAnsi="Times New Roman" w:cs="Times New Roman"/>
+          <w:sz w:val="24"/>
+          <w:szCs w:val="24"/>
+          <w:u w:val="single"/>
+        </w:rPr>
+        <w:tab/>
+      </w:r>
+      <w:r>
+        <w:rPr>
+          <w:rFonts w:ascii="Times New Roman" w:hAnsi="Times New Roman" w:cs="Times New Roman"/>
+          <w:sz w:val="24"/>
+          <w:szCs w:val="24"/>
+          <w:u w:val="single"/>
+        </w:rPr>
+        <w:tab/>
+      </w:r>
+      <w:r>
+        <w:rPr>
+          <w:rFonts w:ascii="Times New Roman" w:hAnsi="Times New Roman" w:cs="Times New Roman"/>
+          <w:sz w:val="24"/>
+          <w:szCs w:val="24"/>
+          <w:u w:val="single"/>
+        </w:rPr>
+        <w:tab/>
+      </w:r>
+      <w:r>
+        <w:rPr>
+          <w:rFonts w:ascii="Times New Roman" w:hAnsi="Times New Roman" w:cs="Times New Roman"/>
+          <w:sz w:val="24"/>
+          <w:szCs w:val="24"/>
+          <w:u w:val="single"/>
+        </w:rPr>
+        <w:tab/>
+      </w:r>
+      <w:r>
+        <w:rPr>
+          <w:rFonts w:ascii="Times New Roman" w:hAnsi="Times New Roman" w:cs="Times New Roman"/>
+          <w:sz w:val="24"/>
+          <w:szCs w:val="24"/>
+          <w:u w:val="single"/>
+        </w:rPr>
+        <w:tab/>
+      </w:r>
+      <w:r>
+        <w:rPr>
+          <w:rFonts w:ascii="Times New Roman" w:hAnsi="Times New Roman" w:cs="Times New Roman"/>
+          <w:sz w:val="24"/>
+          <w:szCs w:val="24"/>
+          <w:u w:val="single"/>
+        </w:rPr>
+        <w:tab/>
+      </w:r>
+      <w:r>
+        <w:rPr>
+          <w:rFonts w:ascii="Times New Roman" w:hAnsi="Times New Roman" w:cs="Times New Roman"/>
+          <w:sz w:val="24"/>
+          <w:szCs w:val="24"/>
+          <w:u w:val="single"/>
+        </w:rPr>
+        <w:tab/>
+      </w:r>
+      <w:r>
+        <w:rPr>
+          <w:rFonts w:ascii="Times New Roman" w:hAnsi="Times New Roman" w:cs="Times New Roman"/>
+          <w:sz w:val="24"/>
+          <w:szCs w:val="24"/>
+          <w:u w:val="single"/>
+        </w:rPr>
+        <w:t>______</w:t>
       </w:r>
       <w:r>
         <w:rPr>
@@ -1021,17 +931,398 @@
           <w:rFonts w:ascii="Times New Roman" w:hAnsi="Times New Roman" w:cs="Times New Roman"/>
           <w:sz w:val="24"/>
           <w:szCs w:val="24"/>
-        </w:rPr>
-        <w:t>___________________________________________________________________________</w:t>
-      </w:r>
-      <w:r>
-        <w:rPr>
-          <w:rFonts w:ascii="Times New Roman" w:hAnsi="Times New Roman" w:cs="Times New Roman"/>
-          <w:sz w:val="24"/>
-          <w:szCs w:val="24"/>
-          <w:u w:val="single"/>
-        </w:rPr>
-        <w:tab/>
+          <w:u w:val="single"/>
+        </w:rPr>
+        <w:t xml:space="preserve">https://ieeexplore.ieee.org/Xplore/home.jsp </w:t>
+      </w:r>
+      <w:r>
+        <w:rPr>
+          <w:rFonts w:ascii="Times New Roman" w:hAnsi="Times New Roman" w:cs="Times New Roman"/>
+          <w:sz w:val="24"/>
+          <w:szCs w:val="24"/>
+        </w:rPr>
+        <w:t>_________________________________________</w:t>
+      </w:r>
+      <w:r>
+        <w:rPr>
+          <w:rFonts w:ascii="Times New Roman" w:hAnsi="Times New Roman" w:cs="Times New Roman"/>
+          <w:sz w:val="24"/>
+          <w:szCs w:val="24"/>
+          <w:u w:val="single"/>
+        </w:rPr>
+        <w:tab/>
+      </w:r>
+    </w:p>
+    <w:p>
+      <w:pPr>
+        <w:jc w:val="both"/>
+        <w:rPr>
+          <w:rFonts w:ascii="Times New Roman" w:hAnsi="Times New Roman" w:cs="Times New Roman"/>
+          <w:sz w:val="24"/>
+          <w:szCs w:val="24"/>
+        </w:rPr>
+      </w:pPr>
+      <w:r>
+        <w:rPr>
+          <w:rFonts w:ascii="Times New Roman" w:hAnsi="Times New Roman" w:cs="Times New Roman"/>
+          <w:sz w:val="24"/>
+          <w:szCs w:val="24"/>
+        </w:rPr>
+        <w:t>3.1. Использовать открыт</w:t>
+      </w:r>
+      <w:r>
+        <w:rPr>
+          <w:rFonts w:ascii="Times New Roman" w:hAnsi="Times New Roman" w:cs="Times New Roman"/>
+          <w:sz w:val="24"/>
+          <w:szCs w:val="24"/>
+        </w:rPr>
+        <w:t>ые образовательные ресурсы и программы поиска и анализа информации.</w:t>
+      </w:r>
+      <w:r>
+        <w:rPr>
+          <w:rFonts w:ascii="Times New Roman" w:hAnsi="Times New Roman" w:cs="Times New Roman"/>
+          <w:sz w:val="24"/>
+          <w:szCs w:val="24"/>
+        </w:rPr>
+        <w:tab/>
+      </w:r>
+      <w:r>
+        <w:rPr>
+          <w:rFonts w:ascii="Times New Roman" w:hAnsi="Times New Roman" w:cs="Times New Roman"/>
+          <w:sz w:val="24"/>
+          <w:szCs w:val="24"/>
+        </w:rPr>
+        <w:tab/>
+      </w:r>
+      <w:r>
+        <w:rPr>
+          <w:rFonts w:ascii="Times New Roman" w:hAnsi="Times New Roman" w:cs="Times New Roman"/>
+          <w:sz w:val="24"/>
+          <w:szCs w:val="24"/>
+        </w:rPr>
+        <w:tab/>
+      </w:r>
+      <w:r>
+        <w:rPr>
+          <w:rFonts w:ascii="Times New Roman" w:hAnsi="Times New Roman" w:cs="Times New Roman"/>
+          <w:sz w:val="24"/>
+          <w:szCs w:val="24"/>
+        </w:rPr>
+        <w:tab/>
+      </w:r>
+      <w:r>
+        <w:rPr>
+          <w:rFonts w:ascii="Times New Roman" w:hAnsi="Times New Roman" w:cs="Times New Roman"/>
+          <w:sz w:val="24"/>
+          <w:szCs w:val="24"/>
+        </w:rPr>
+        <w:tab/>
+      </w:r>
+      <w:r>
+        <w:rPr>
+          <w:rFonts w:ascii="Times New Roman" w:hAnsi="Times New Roman" w:cs="Times New Roman"/>
+          <w:sz w:val="24"/>
+          <w:szCs w:val="24"/>
+        </w:rPr>
+        <w:tab/>
+      </w:r>
+      <w:r>
+        <w:rPr>
+          <w:rFonts w:ascii="Times New Roman" w:hAnsi="Times New Roman" w:cs="Times New Roman"/>
+          <w:sz w:val="24"/>
+          <w:szCs w:val="24"/>
+        </w:rPr>
+        <w:tab/>
+      </w:r>
+    </w:p>
+    <w:p>
+      <w:pPr>
+        <w:rPr>
+          <w:rFonts w:ascii="Times New Roman" w:hAnsi="Times New Roman" w:cs="Times New Roman"/>
+          <w:sz w:val="24"/>
+          <w:szCs w:val="24"/>
+          <w:u w:val="single"/>
+        </w:rPr>
+      </w:pPr>
+      <w:r>
+        <w:rPr>
+          <w:rFonts w:ascii="Times New Roman" w:hAnsi="Times New Roman" w:cs="Times New Roman"/>
+          <w:sz w:val="24"/>
+          <w:szCs w:val="24"/>
+        </w:rPr>
+        <w:t>3.2</w:t>
+      </w:r>
+      <w:r>
+        <w:rPr>
+          <w:rFonts w:ascii="Times New Roman" w:hAnsi="Times New Roman" w:cs="Times New Roman"/>
+          <w:sz w:val="24"/>
+          <w:szCs w:val="24"/>
+        </w:rPr>
+        <w:t>.</w:t>
+      </w:r>
+      <w:r>
+        <w:rPr>
+          <w:rFonts w:ascii="Times New Roman" w:hAnsi="Times New Roman" w:cs="Times New Roman"/>
+          <w:sz w:val="24"/>
+          <w:szCs w:val="24"/>
+        </w:rPr>
+        <w:t xml:space="preserve"> </w:t>
+      </w:r>
+      <w:r>
+        <w:rPr>
+          <w:rFonts w:ascii="Times New Roman" w:hAnsi="Times New Roman" w:cs="Times New Roman"/>
+          <w:sz w:val="24"/>
+          <w:szCs w:val="24"/>
+          <w:u w:val="single"/>
+        </w:rPr>
+        <w:t xml:space="preserve">Использовать </w:t>
+      </w:r>
+      <w:r>
+        <w:rPr>
+          <w:rFonts w:ascii="Times New Roman" w:hAnsi="Times New Roman" w:cs="Times New Roman"/>
+          <w:sz w:val="24"/>
+          <w:szCs w:val="24"/>
+          <w:u w:val="single"/>
+        </w:rPr>
+        <w:t>средства автоматизации (автоматизированной) разработки</w:t>
+      </w:r>
+      <w:r>
+        <w:rPr>
+          <w:rFonts w:ascii="Times New Roman" w:hAnsi="Times New Roman" w:cs="Times New Roman"/>
+          <w:sz w:val="24"/>
+          <w:szCs w:val="24"/>
+          <w:u w:val="single"/>
+        </w:rPr>
+        <w:t>:</w:t>
+      </w:r>
+      <w:r>
+        <w:rPr>
+          <w:rFonts w:ascii="Times New Roman" w:hAnsi="Times New Roman" w:cs="Times New Roman"/>
+          <w:sz w:val="24"/>
+          <w:szCs w:val="24"/>
+          <w:u w:val="single"/>
+        </w:rPr>
+        <w:t xml:space="preserve"> </w:t>
+      </w:r>
+      <w:proofErr w:type="spellStart"/>
+      <w:r>
+        <w:rPr>
+          <w:rFonts w:ascii="Times New Roman" w:hAnsi="Times New Roman" w:cs="Times New Roman"/>
+          <w:sz w:val="24"/>
+          <w:szCs w:val="24"/>
+          <w:u w:val="single"/>
+          <w:lang w:val="en-US"/>
+        </w:rPr>
+        <w:t>Matlab</w:t>
+      </w:r>
+      <w:proofErr w:type="spellEnd"/>
+      <w:r>
+        <w:rPr>
+          <w:rFonts w:ascii="Times New Roman" w:hAnsi="Times New Roman" w:cs="Times New Roman"/>
+          <w:sz w:val="24"/>
+          <w:szCs w:val="24"/>
+          <w:u w:val="single"/>
+        </w:rPr>
+        <w:t xml:space="preserve">, </w:t>
+      </w:r>
+      <w:r>
+        <w:rPr>
+          <w:rFonts w:ascii="Times New Roman" w:hAnsi="Times New Roman" w:cs="Times New Roman"/>
+          <w:sz w:val="24"/>
+          <w:szCs w:val="24"/>
+          <w:u w:val="single"/>
+          <w:lang w:val="en-US"/>
+        </w:rPr>
+        <w:t>python</w:t>
+      </w:r>
+      <w:r>
+        <w:rPr>
+          <w:rFonts w:ascii="Times New Roman" w:hAnsi="Times New Roman" w:cs="Times New Roman"/>
+          <w:sz w:val="24"/>
+          <w:szCs w:val="24"/>
+          <w:u w:val="single"/>
+        </w:rPr>
+        <w:tab/>
+      </w:r>
+      <w:r>
+        <w:rPr>
+          <w:rFonts w:ascii="Times New Roman" w:hAnsi="Times New Roman" w:cs="Times New Roman"/>
+          <w:sz w:val="24"/>
+          <w:szCs w:val="24"/>
+          <w:u w:val="single"/>
+        </w:rPr>
+        <w:tab/>
+      </w:r>
+      <w:r>
+        <w:rPr>
+          <w:rFonts w:ascii="Times New Roman" w:hAnsi="Times New Roman" w:cs="Times New Roman"/>
+          <w:sz w:val="24"/>
+          <w:szCs w:val="24"/>
+          <w:u w:val="single"/>
+        </w:rPr>
+        <w:tab/>
+      </w:r>
+      <w:r>
+        <w:rPr>
+          <w:rFonts w:ascii="Times New Roman" w:hAnsi="Times New Roman" w:cs="Times New Roman"/>
+          <w:sz w:val="24"/>
+          <w:szCs w:val="24"/>
+          <w:u w:val="single"/>
+        </w:rPr>
+        <w:tab/>
+      </w:r>
+      <w:r>
+        <w:rPr>
+          <w:rFonts w:ascii="Times New Roman" w:hAnsi="Times New Roman" w:cs="Times New Roman"/>
+          <w:sz w:val="24"/>
+          <w:szCs w:val="24"/>
+          <w:u w:val="single"/>
+        </w:rPr>
+        <w:tab/>
+      </w:r>
+      <w:r>
+        <w:rPr>
+          <w:rFonts w:ascii="Times New Roman" w:hAnsi="Times New Roman" w:cs="Times New Roman"/>
+          <w:sz w:val="24"/>
+          <w:szCs w:val="24"/>
+          <w:u w:val="single"/>
+        </w:rPr>
+        <w:tab/>
+      </w:r>
+      <w:r>
+        <w:rPr>
+          <w:rFonts w:ascii="Times New Roman" w:hAnsi="Times New Roman" w:cs="Times New Roman"/>
+          <w:sz w:val="24"/>
+          <w:szCs w:val="24"/>
+          <w:u w:val="single"/>
+        </w:rPr>
+        <w:t>_____________________________</w:t>
+      </w:r>
+      <w:r>
+        <w:rPr>
+          <w:rFonts w:ascii="Times New Roman" w:hAnsi="Times New Roman" w:cs="Times New Roman"/>
+          <w:sz w:val="24"/>
+          <w:szCs w:val="24"/>
+          <w:u w:val="single"/>
+        </w:rPr>
+        <w:tab/>
+      </w:r>
+      <w:r>
+        <w:rPr>
+          <w:rFonts w:ascii="Times New Roman" w:hAnsi="Times New Roman" w:cs="Times New Roman"/>
+          <w:sz w:val="24"/>
+          <w:szCs w:val="24"/>
+          <w:u w:val="single"/>
+        </w:rPr>
+        <w:tab/>
+      </w:r>
+      <w:r>
+        <w:rPr>
+          <w:rFonts w:ascii="Times New Roman" w:hAnsi="Times New Roman" w:cs="Times New Roman"/>
+          <w:sz w:val="24"/>
+          <w:szCs w:val="24"/>
+          <w:u w:val="single"/>
+        </w:rPr>
+        <w:tab/>
+      </w:r>
+    </w:p>
+    <w:p>
+      <w:pPr>
+        <w:spacing w:after="120"/>
+        <w:jc w:val="both"/>
+        <w:rPr>
+          <w:rFonts w:ascii="Times New Roman" w:hAnsi="Times New Roman" w:cs="Times New Roman"/>
+          <w:sz w:val="24"/>
+          <w:szCs w:val="24"/>
+        </w:rPr>
+      </w:pPr>
+      <w:r>
+        <w:rPr>
+          <w:rFonts w:ascii="Times New Roman" w:hAnsi="Times New Roman" w:cs="Times New Roman"/>
+          <w:sz w:val="24"/>
+          <w:szCs w:val="24"/>
+        </w:rPr>
+        <w:t>3.</w:t>
+      </w:r>
+      <w:r>
+        <w:rPr>
+          <w:rFonts w:ascii="Times New Roman" w:hAnsi="Times New Roman" w:cs="Times New Roman"/>
+          <w:sz w:val="24"/>
+          <w:szCs w:val="24"/>
+        </w:rPr>
+        <w:t>3</w:t>
+      </w:r>
+      <w:r>
+        <w:rPr>
+          <w:rFonts w:ascii="Times New Roman" w:hAnsi="Times New Roman" w:cs="Times New Roman"/>
+          <w:sz w:val="24"/>
+          <w:szCs w:val="24"/>
+        </w:rPr>
+        <w:t>.</w:t>
+      </w:r>
+      <w:r>
+        <w:rPr>
+          <w:rFonts w:ascii="Times New Roman" w:hAnsi="Times New Roman" w:cs="Times New Roman"/>
+          <w:sz w:val="24"/>
+          <w:szCs w:val="24"/>
+        </w:rPr>
+        <w:t xml:space="preserve"> Применить (протести</w:t>
+      </w:r>
+      <w:r>
+        <w:rPr>
+          <w:rFonts w:ascii="Times New Roman" w:hAnsi="Times New Roman" w:cs="Times New Roman"/>
+          <w:sz w:val="24"/>
+          <w:szCs w:val="24"/>
+        </w:rPr>
+        <w:t>ровать) программное обеспечение</w:t>
+      </w:r>
+      <w:r>
+        <w:rPr>
+          <w:rFonts w:ascii="Times New Roman" w:hAnsi="Times New Roman" w:cs="Times New Roman"/>
+          <w:sz w:val="24"/>
+          <w:szCs w:val="24"/>
+        </w:rPr>
+        <w:t xml:space="preserve"> </w:t>
+      </w:r>
+      <w:proofErr w:type="spellStart"/>
+      <w:r>
+        <w:rPr>
+          <w:rFonts w:ascii="Times New Roman" w:hAnsi="Times New Roman" w:cs="Times New Roman"/>
+          <w:sz w:val="24"/>
+          <w:szCs w:val="24"/>
+          <w:u w:val="single"/>
+          <w:lang w:val="en-US"/>
+        </w:rPr>
+        <w:t>Matlab</w:t>
+      </w:r>
+      <w:proofErr w:type="spellEnd"/>
+      <w:r>
+        <w:rPr>
+          <w:rFonts w:ascii="Times New Roman" w:hAnsi="Times New Roman" w:cs="Times New Roman"/>
+          <w:sz w:val="24"/>
+          <w:szCs w:val="24"/>
+          <w:u w:val="single"/>
+        </w:rPr>
+        <w:t xml:space="preserve">, </w:t>
+      </w:r>
+      <w:r>
+        <w:rPr>
+          <w:rFonts w:ascii="Times New Roman" w:hAnsi="Times New Roman" w:cs="Times New Roman"/>
+          <w:sz w:val="24"/>
+          <w:szCs w:val="24"/>
+          <w:u w:val="single"/>
+          <w:lang w:val="en-US"/>
+        </w:rPr>
+        <w:t>python</w:t>
+      </w:r>
+      <w:r>
+        <w:rPr>
+          <w:rFonts w:ascii="Times New Roman" w:hAnsi="Times New Roman" w:cs="Times New Roman"/>
+          <w:sz w:val="24"/>
+          <w:szCs w:val="24"/>
+          <w:u w:val="single"/>
+        </w:rPr>
+        <w:t>_____________</w:t>
       </w:r>
     </w:p>
     <w:p>
@@ -1042,123 +1333,24 @@
           <w:rFonts w:ascii="Times New Roman" w:hAnsi="Times New Roman" w:cs="Times New Roman"/>
           <w:sz w:val="24"/>
           <w:szCs w:val="24"/>
-        </w:rPr>
-      </w:pPr>
-      <w:r>
-        <w:rPr>
-          <w:rFonts w:ascii="Times New Roman" w:hAnsi="Times New Roman" w:cs="Times New Roman"/>
-          <w:sz w:val="24"/>
-          <w:szCs w:val="24"/>
-        </w:rPr>
-        <w:t>_______________________________________________________________________________________________________________________________________________________________________________________________________________________________________</w:t>
-      </w:r>
-    </w:p>
-    <w:p>
-      <w:pPr>
-        <w:jc w:val="both"/>
-        <w:rPr>
-          <w:rFonts w:ascii="Times New Roman" w:hAnsi="Times New Roman" w:cs="Times New Roman"/>
-          <w:sz w:val="24"/>
-          <w:szCs w:val="24"/>
-        </w:rPr>
-      </w:pPr>
-      <w:r>
-        <w:rPr>
-          <w:rFonts w:ascii="Times New Roman" w:hAnsi="Times New Roman" w:cs="Times New Roman"/>
-          <w:sz w:val="24"/>
-          <w:szCs w:val="24"/>
-        </w:rPr>
-        <w:t>3.1. Использовать открыт</w:t>
-      </w:r>
-      <w:r>
-        <w:rPr>
-          <w:rFonts w:ascii="Times New Roman" w:hAnsi="Times New Roman" w:cs="Times New Roman"/>
-          <w:sz w:val="24"/>
-          <w:szCs w:val="24"/>
-        </w:rPr>
-        <w:t>ые образовательные ресурсы и программы поиска и анализа информации.</w:t>
-      </w:r>
-      <w:r>
-        <w:rPr>
-          <w:rFonts w:ascii="Times New Roman" w:hAnsi="Times New Roman" w:cs="Times New Roman"/>
-          <w:sz w:val="24"/>
-          <w:szCs w:val="24"/>
-        </w:rPr>
-        <w:tab/>
-      </w:r>
-      <w:r>
-        <w:rPr>
-          <w:rFonts w:ascii="Times New Roman" w:hAnsi="Times New Roman" w:cs="Times New Roman"/>
-          <w:sz w:val="24"/>
-          <w:szCs w:val="24"/>
-        </w:rPr>
-        <w:tab/>
-      </w:r>
-      <w:r>
-        <w:rPr>
-          <w:rFonts w:ascii="Times New Roman" w:hAnsi="Times New Roman" w:cs="Times New Roman"/>
-          <w:sz w:val="24"/>
-          <w:szCs w:val="24"/>
-        </w:rPr>
-        <w:tab/>
-      </w:r>
-      <w:r>
-        <w:rPr>
-          <w:rFonts w:ascii="Times New Roman" w:hAnsi="Times New Roman" w:cs="Times New Roman"/>
-          <w:sz w:val="24"/>
-          <w:szCs w:val="24"/>
-        </w:rPr>
-        <w:tab/>
-      </w:r>
-      <w:r>
-        <w:rPr>
-          <w:rFonts w:ascii="Times New Roman" w:hAnsi="Times New Roman" w:cs="Times New Roman"/>
-          <w:sz w:val="24"/>
-          <w:szCs w:val="24"/>
-        </w:rPr>
-        <w:tab/>
-      </w:r>
-      <w:r>
-        <w:rPr>
-          <w:rFonts w:ascii="Times New Roman" w:hAnsi="Times New Roman" w:cs="Times New Roman"/>
-          <w:sz w:val="24"/>
-          <w:szCs w:val="24"/>
-        </w:rPr>
-        <w:tab/>
-      </w:r>
-      <w:r>
-        <w:rPr>
-          <w:rFonts w:ascii="Times New Roman" w:hAnsi="Times New Roman" w:cs="Times New Roman"/>
-          <w:sz w:val="24"/>
-          <w:szCs w:val="24"/>
-        </w:rPr>
-        <w:tab/>
-      </w:r>
-    </w:p>
-    <w:p>
-      <w:pPr>
-        <w:rPr>
-          <w:rFonts w:ascii="Times New Roman" w:hAnsi="Times New Roman" w:cs="Times New Roman"/>
-          <w:sz w:val="24"/>
-          <w:szCs w:val="24"/>
-          <w:u w:val="single"/>
-        </w:rPr>
-      </w:pPr>
-      <w:r>
-        <w:rPr>
-          <w:rFonts w:ascii="Times New Roman" w:hAnsi="Times New Roman" w:cs="Times New Roman"/>
-          <w:sz w:val="24"/>
-          <w:szCs w:val="24"/>
-        </w:rPr>
-        <w:t>3.2</w:t>
-      </w:r>
-      <w:r>
-        <w:rPr>
-          <w:rFonts w:ascii="Times New Roman" w:hAnsi="Times New Roman" w:cs="Times New Roman"/>
-          <w:sz w:val="24"/>
-          <w:szCs w:val="24"/>
-        </w:rPr>
-        <w:t>.</w:t>
+          <w:u w:val="single"/>
+        </w:rPr>
+      </w:pPr>
+      <w:r>
+        <w:rPr>
+          <w:rFonts w:ascii="Times New Roman" w:hAnsi="Times New Roman" w:cs="Times New Roman"/>
+          <w:sz w:val="24"/>
+          <w:szCs w:val="24"/>
+        </w:rPr>
+        <w:t>4</w:t>
+      </w:r>
+      <w:r>
+        <w:rPr>
+          <w:rFonts w:ascii="Times New Roman" w:hAnsi="Times New Roman" w:cs="Times New Roman"/>
+          <w:sz w:val="24"/>
+          <w:szCs w:val="24"/>
+        </w:rPr>
+        <w:t>. Содержание работы</w:t>
       </w:r>
       <w:r>
         <w:rPr>
@@ -1173,213 +1365,32 @@
           <w:rFonts w:ascii="Times New Roman" w:hAnsi="Times New Roman" w:cs="Times New Roman"/>
           <w:sz w:val="24"/>
           <w:szCs w:val="24"/>
-          <w:u w:val="single"/>
-        </w:rPr>
-        <w:t xml:space="preserve">Использовать </w:t>
-      </w:r>
-      <w:r>
-        <w:rPr>
-          <w:rFonts w:ascii="Times New Roman" w:hAnsi="Times New Roman" w:cs="Times New Roman"/>
-          <w:sz w:val="24"/>
-          <w:szCs w:val="24"/>
-          <w:u w:val="single"/>
-        </w:rPr>
-        <w:t>средства автоматизации (автоматизированной) разработки</w:t>
-      </w:r>
-      <w:r>
-        <w:rPr>
-          <w:rFonts w:ascii="Times New Roman" w:hAnsi="Times New Roman" w:cs="Times New Roman"/>
-          <w:sz w:val="24"/>
-          <w:szCs w:val="24"/>
-          <w:u w:val="single"/>
+        </w:rPr>
+        <w:t>(</w:t>
+      </w:r>
+      <w:r>
+        <w:rPr>
+          <w:rFonts w:ascii="Times New Roman" w:hAnsi="Times New Roman" w:cs="Times New Roman"/>
+          <w:sz w:val="24"/>
+          <w:szCs w:val="24"/>
+        </w:rPr>
+        <w:t xml:space="preserve">перечень подлежащих </w:t>
+      </w:r>
+      <w:r>
+        <w:rPr>
+          <w:rFonts w:ascii="Times New Roman" w:hAnsi="Times New Roman" w:cs="Times New Roman"/>
+          <w:sz w:val="24"/>
+          <w:szCs w:val="24"/>
+        </w:rPr>
+        <w:t>разработке вопросов)</w:t>
+      </w:r>
+      <w:r>
+        <w:rPr>
+          <w:rFonts w:ascii="Times New Roman" w:hAnsi="Times New Roman" w:cs="Times New Roman"/>
+          <w:sz w:val="24"/>
+          <w:szCs w:val="24"/>
         </w:rPr>
         <w:t>:</w:t>
-      </w:r>
-      <w:r>
-        <w:rPr>
-          <w:rFonts w:ascii="Times New Roman" w:hAnsi="Times New Roman" w:cs="Times New Roman"/>
-          <w:sz w:val="24"/>
-          <w:szCs w:val="24"/>
-          <w:u w:val="single"/>
-        </w:rPr>
-        <w:tab/>
-      </w:r>
-      <w:r>
-        <w:rPr>
-          <w:rFonts w:ascii="Times New Roman" w:hAnsi="Times New Roman" w:cs="Times New Roman"/>
-          <w:sz w:val="24"/>
-          <w:szCs w:val="24"/>
-          <w:u w:val="single"/>
-        </w:rPr>
-        <w:tab/>
-      </w:r>
-      <w:r>
-        <w:rPr>
-          <w:rFonts w:ascii="Times New Roman" w:hAnsi="Times New Roman" w:cs="Times New Roman"/>
-          <w:sz w:val="24"/>
-          <w:szCs w:val="24"/>
-          <w:u w:val="single"/>
-        </w:rPr>
-        <w:tab/>
-      </w:r>
-      <w:r>
-        <w:rPr>
-          <w:rFonts w:ascii="Times New Roman" w:hAnsi="Times New Roman" w:cs="Times New Roman"/>
-          <w:sz w:val="24"/>
-          <w:szCs w:val="24"/>
-          <w:u w:val="single"/>
-        </w:rPr>
-        <w:tab/>
-      </w:r>
-      <w:r>
-        <w:rPr>
-          <w:rFonts w:ascii="Times New Roman" w:hAnsi="Times New Roman" w:cs="Times New Roman"/>
-          <w:sz w:val="24"/>
-          <w:szCs w:val="24"/>
-          <w:u w:val="single"/>
-        </w:rPr>
-        <w:tab/>
-      </w:r>
-      <w:r>
-        <w:rPr>
-          <w:rFonts w:ascii="Times New Roman" w:hAnsi="Times New Roman" w:cs="Times New Roman"/>
-          <w:sz w:val="24"/>
-          <w:szCs w:val="24"/>
-          <w:u w:val="single"/>
-        </w:rPr>
-        <w:tab/>
-      </w:r>
-      <w:r>
-        <w:rPr>
-          <w:rFonts w:ascii="Times New Roman" w:hAnsi="Times New Roman" w:cs="Times New Roman"/>
-          <w:sz w:val="24"/>
-          <w:szCs w:val="24"/>
-          <w:u w:val="single"/>
-        </w:rPr>
-        <w:tab/>
-      </w:r>
-      <w:r>
-        <w:rPr>
-          <w:rFonts w:ascii="Times New Roman" w:hAnsi="Times New Roman" w:cs="Times New Roman"/>
-          <w:sz w:val="24"/>
-          <w:szCs w:val="24"/>
-          <w:u w:val="single"/>
-        </w:rPr>
-        <w:tab/>
-      </w:r>
-      <w:r>
-        <w:rPr>
-          <w:rFonts w:ascii="Times New Roman" w:hAnsi="Times New Roman" w:cs="Times New Roman"/>
-          <w:sz w:val="24"/>
-          <w:szCs w:val="24"/>
-          <w:u w:val="single"/>
-        </w:rPr>
-        <w:tab/>
-      </w:r>
-      <w:r>
-        <w:rPr>
-          <w:rFonts w:ascii="Times New Roman" w:hAnsi="Times New Roman" w:cs="Times New Roman"/>
-          <w:sz w:val="24"/>
-          <w:szCs w:val="24"/>
-          <w:u w:val="single"/>
-        </w:rPr>
-        <w:tab/>
-      </w:r>
-      <w:r>
-        <w:rPr>
-          <w:rFonts w:ascii="Times New Roman" w:hAnsi="Times New Roman" w:cs="Times New Roman"/>
-          <w:sz w:val="24"/>
-          <w:szCs w:val="24"/>
-          <w:u w:val="single"/>
-        </w:rPr>
-        <w:tab/>
-      </w:r>
-      <w:r>
-        <w:rPr>
-          <w:rFonts w:ascii="Times New Roman" w:hAnsi="Times New Roman" w:cs="Times New Roman"/>
-          <w:sz w:val="24"/>
-          <w:szCs w:val="24"/>
-          <w:u w:val="single"/>
-        </w:rPr>
-        <w:tab/>
-      </w:r>
-      <w:r>
-        <w:rPr>
-          <w:rFonts w:ascii="Times New Roman" w:hAnsi="Times New Roman" w:cs="Times New Roman"/>
-          <w:sz w:val="24"/>
-          <w:szCs w:val="24"/>
-          <w:u w:val="single"/>
-        </w:rPr>
-        <w:tab/>
-      </w:r>
-      <w:r>
-        <w:rPr>
-          <w:rFonts w:ascii="Times New Roman" w:hAnsi="Times New Roman" w:cs="Times New Roman"/>
-          <w:sz w:val="24"/>
-          <w:szCs w:val="24"/>
-          <w:u w:val="single"/>
-        </w:rPr>
-        <w:tab/>
-      </w:r>
-      <w:r>
-        <w:rPr>
-          <w:rFonts w:ascii="Times New Roman" w:hAnsi="Times New Roman" w:cs="Times New Roman"/>
-          <w:sz w:val="24"/>
-          <w:szCs w:val="24"/>
-          <w:u w:val="single"/>
-        </w:rPr>
-        <w:tab/>
-      </w:r>
-    </w:p>
-    <w:p>
-      <w:pPr>
-        <w:spacing w:after="120"/>
-        <w:jc w:val="both"/>
-        <w:rPr>
-          <w:rFonts w:ascii="Times New Roman" w:hAnsi="Times New Roman" w:cs="Times New Roman"/>
-          <w:sz w:val="24"/>
-          <w:szCs w:val="24"/>
-        </w:rPr>
-      </w:pPr>
-      <w:r>
-        <w:rPr>
-          <w:rFonts w:ascii="Times New Roman" w:hAnsi="Times New Roman" w:cs="Times New Roman"/>
-          <w:sz w:val="24"/>
-          <w:szCs w:val="24"/>
-        </w:rPr>
-        <w:t>3.</w:t>
-      </w:r>
-      <w:r>
-        <w:rPr>
-          <w:rFonts w:ascii="Times New Roman" w:hAnsi="Times New Roman" w:cs="Times New Roman"/>
-          <w:sz w:val="24"/>
-          <w:szCs w:val="24"/>
-        </w:rPr>
-        <w:t>3</w:t>
-      </w:r>
-      <w:r>
-        <w:rPr>
-          <w:rFonts w:ascii="Times New Roman" w:hAnsi="Times New Roman" w:cs="Times New Roman"/>
-          <w:sz w:val="24"/>
-          <w:szCs w:val="24"/>
-        </w:rPr>
-        <w:t>.</w:t>
-      </w:r>
-      <w:r>
-        <w:rPr>
-          <w:rFonts w:ascii="Times New Roman" w:hAnsi="Times New Roman" w:cs="Times New Roman"/>
-          <w:sz w:val="24"/>
-          <w:szCs w:val="24"/>
-        </w:rPr>
-        <w:t xml:space="preserve"> Применить (протести</w:t>
-      </w:r>
-      <w:r>
-        <w:rPr>
-          <w:rFonts w:ascii="Times New Roman" w:hAnsi="Times New Roman" w:cs="Times New Roman"/>
-          <w:sz w:val="24"/>
-          <w:szCs w:val="24"/>
-        </w:rPr>
-        <w:t>ровать) программное обеспечение_________________________</w:t>
       </w:r>
     </w:p>
     <w:p>
@@ -1398,56 +1409,117 @@
           <w:rFonts w:ascii="Times New Roman" w:hAnsi="Times New Roman" w:cs="Times New Roman"/>
           <w:sz w:val="24"/>
           <w:szCs w:val="24"/>
-        </w:rPr>
-        <w:t>4</w:t>
-      </w:r>
-      <w:r>
-        <w:rPr>
-          <w:rFonts w:ascii="Times New Roman" w:hAnsi="Times New Roman" w:cs="Times New Roman"/>
-          <w:sz w:val="24"/>
-          <w:szCs w:val="24"/>
-        </w:rPr>
-        <w:t>. Содержание работы</w:t>
-      </w:r>
-      <w:r>
-        <w:rPr>
-          <w:rFonts w:ascii="Times New Roman" w:hAnsi="Times New Roman" w:cs="Times New Roman"/>
-          <w:sz w:val="24"/>
-          <w:szCs w:val="24"/>
-        </w:rPr>
-        <w:t xml:space="preserve"> </w:t>
-      </w:r>
-      <w:r>
-        <w:rPr>
-          <w:rFonts w:ascii="Times New Roman" w:hAnsi="Times New Roman" w:cs="Times New Roman"/>
-          <w:sz w:val="24"/>
-          <w:szCs w:val="24"/>
-        </w:rPr>
-        <w:t>(</w:t>
-      </w:r>
-      <w:r>
-        <w:rPr>
-          <w:rFonts w:ascii="Times New Roman" w:hAnsi="Times New Roman" w:cs="Times New Roman"/>
-          <w:sz w:val="24"/>
-          <w:szCs w:val="24"/>
-        </w:rPr>
-        <w:t xml:space="preserve">перечень подлежащих </w:t>
-      </w:r>
-      <w:r>
-        <w:rPr>
-          <w:rFonts w:ascii="Times New Roman" w:hAnsi="Times New Roman" w:cs="Times New Roman"/>
-          <w:sz w:val="24"/>
-          <w:szCs w:val="24"/>
-        </w:rPr>
-        <w:t>разработке вопросов)</w:t>
-      </w:r>
-      <w:r>
-        <w:rPr>
-          <w:rFonts w:ascii="Times New Roman" w:hAnsi="Times New Roman" w:cs="Times New Roman"/>
-          <w:sz w:val="24"/>
-          <w:szCs w:val="24"/>
-        </w:rPr>
-        <w:t>:</w:t>
+          <w:u w:val="single"/>
+        </w:rPr>
+        <w:t>1) Обзор подходов для фильтрации мультипликативного шума на</w:t>
+      </w:r>
+      <w:r>
+        <w:rPr>
+          <w:rFonts w:ascii="Times New Roman" w:hAnsi="Times New Roman" w:cs="Times New Roman"/>
+          <w:sz w:val="24"/>
+          <w:szCs w:val="24"/>
+          <w:u w:val="single"/>
+        </w:rPr>
+        <w:t xml:space="preserve"> радиолокационных изображениях</w:t>
+      </w:r>
+      <w:r>
+        <w:rPr>
+          <w:rFonts w:ascii="Times New Roman" w:hAnsi="Times New Roman" w:cs="Times New Roman"/>
+          <w:sz w:val="24"/>
+          <w:szCs w:val="24"/>
+          <w:u w:val="single"/>
+        </w:rPr>
+        <w:tab/>
+      </w:r>
+      <w:r>
+        <w:rPr>
+          <w:rFonts w:ascii="Times New Roman" w:hAnsi="Times New Roman" w:cs="Times New Roman"/>
+          <w:sz w:val="24"/>
+          <w:szCs w:val="24"/>
+          <w:u w:val="single"/>
+        </w:rPr>
+        <w:tab/>
+      </w:r>
+      <w:r>
+        <w:rPr>
+          <w:rFonts w:ascii="Times New Roman" w:hAnsi="Times New Roman" w:cs="Times New Roman"/>
+          <w:sz w:val="24"/>
+          <w:szCs w:val="24"/>
+          <w:u w:val="single"/>
+        </w:rPr>
+        <w:tab/>
+      </w:r>
+      <w:r>
+        <w:rPr>
+          <w:rFonts w:ascii="Times New Roman" w:hAnsi="Times New Roman" w:cs="Times New Roman"/>
+          <w:sz w:val="24"/>
+          <w:szCs w:val="24"/>
+          <w:u w:val="single"/>
+        </w:rPr>
+        <w:tab/>
+      </w:r>
+      <w:r>
+        <w:rPr>
+          <w:rFonts w:ascii="Times New Roman" w:hAnsi="Times New Roman" w:cs="Times New Roman"/>
+          <w:sz w:val="24"/>
+          <w:szCs w:val="24"/>
+          <w:u w:val="single"/>
+        </w:rPr>
+        <w:tab/>
+      </w:r>
+      <w:r>
+        <w:rPr>
+          <w:rFonts w:ascii="Times New Roman" w:hAnsi="Times New Roman" w:cs="Times New Roman"/>
+          <w:sz w:val="24"/>
+          <w:szCs w:val="24"/>
+          <w:u w:val="single"/>
+        </w:rPr>
+        <w:tab/>
+      </w:r>
+      <w:r>
+        <w:rPr>
+          <w:rFonts w:ascii="Times New Roman" w:hAnsi="Times New Roman" w:cs="Times New Roman"/>
+          <w:sz w:val="24"/>
+          <w:szCs w:val="24"/>
+          <w:u w:val="single"/>
+        </w:rPr>
+        <w:tab/>
+      </w:r>
+      <w:r>
+        <w:rPr>
+          <w:rFonts w:ascii="Times New Roman" w:hAnsi="Times New Roman" w:cs="Times New Roman"/>
+          <w:sz w:val="24"/>
+          <w:szCs w:val="24"/>
+          <w:u w:val="single"/>
+        </w:rPr>
+        <w:tab/>
+      </w:r>
+      <w:r>
+        <w:rPr>
+          <w:rFonts w:ascii="Times New Roman" w:hAnsi="Times New Roman" w:cs="Times New Roman"/>
+          <w:sz w:val="24"/>
+          <w:szCs w:val="24"/>
+          <w:u w:val="single"/>
+        </w:rPr>
+        <w:tab/>
+      </w:r>
+      <w:r>
+        <w:rPr>
+          <w:rFonts w:ascii="Times New Roman" w:hAnsi="Times New Roman" w:cs="Times New Roman"/>
+          <w:sz w:val="24"/>
+          <w:szCs w:val="24"/>
+          <w:u w:val="single"/>
+        </w:rPr>
+        <w:tab/>
+      </w:r>
+      <w:r>
+        <w:rPr>
+          <w:rFonts w:ascii="Times New Roman" w:hAnsi="Times New Roman" w:cs="Times New Roman"/>
+          <w:sz w:val="24"/>
+          <w:szCs w:val="24"/>
+          <w:u w:val="single"/>
+        </w:rPr>
+        <w:tab/>
       </w:r>
     </w:p>
     <w:p>
@@ -1468,25 +1540,7 @@
           <w:szCs w:val="24"/>
           <w:u w:val="single"/>
         </w:rPr>
-        <w:t>1) Обзор подходов для фильтрации мультипликативного шума на</w:t>
-      </w:r>
-      <w:r>
-        <w:rPr>
-          <w:rFonts w:ascii="Times New Roman" w:hAnsi="Times New Roman" w:cs="Times New Roman"/>
-          <w:sz w:val="24"/>
-          <w:szCs w:val="24"/>
-          <w:u w:val="single"/>
-        </w:rPr>
-        <w:t xml:space="preserve"> радиолокационных изображениях</w:t>
-      </w:r>
-      <w:r>
-        <w:rPr>
-          <w:rFonts w:ascii="Times New Roman" w:hAnsi="Times New Roman" w:cs="Times New Roman"/>
-          <w:sz w:val="24"/>
-          <w:szCs w:val="24"/>
-          <w:u w:val="single"/>
-        </w:rPr>
-        <w:tab/>
+        <w:t>2) Разработка и обучение фильтра на основе нейронной сети для фильтрации мультипликативного шума.</w:t>
       </w:r>
       <w:r>
         <w:rPr>
@@ -1597,79 +1651,7 @@
           <w:szCs w:val="24"/>
           <w:u w:val="single"/>
         </w:rPr>
-        <w:t>2) Разработка и обучение фильтра на основе нейронной сети для фильтрации мультипликативного шума.</w:t>
-      </w:r>
-      <w:r>
-        <w:rPr>
-          <w:rFonts w:ascii="Times New Roman" w:hAnsi="Times New Roman" w:cs="Times New Roman"/>
-          <w:sz w:val="24"/>
-          <w:szCs w:val="24"/>
-          <w:u w:val="single"/>
-        </w:rPr>
-        <w:tab/>
-      </w:r>
-      <w:r>
-        <w:rPr>
-          <w:rFonts w:ascii="Times New Roman" w:hAnsi="Times New Roman" w:cs="Times New Roman"/>
-          <w:sz w:val="24"/>
-          <w:szCs w:val="24"/>
-          <w:u w:val="single"/>
-        </w:rPr>
-        <w:tab/>
-      </w:r>
-      <w:r>
-        <w:rPr>
-          <w:rFonts w:ascii="Times New Roman" w:hAnsi="Times New Roman" w:cs="Times New Roman"/>
-          <w:sz w:val="24"/>
-          <w:szCs w:val="24"/>
-          <w:u w:val="single"/>
-        </w:rPr>
-        <w:tab/>
-      </w:r>
-      <w:r>
-        <w:rPr>
-          <w:rFonts w:ascii="Times New Roman" w:hAnsi="Times New Roman" w:cs="Times New Roman"/>
-          <w:sz w:val="24"/>
-          <w:szCs w:val="24"/>
-          <w:u w:val="single"/>
-        </w:rPr>
-        <w:tab/>
-      </w:r>
-      <w:r>
-        <w:rPr>
-          <w:rFonts w:ascii="Times New Roman" w:hAnsi="Times New Roman" w:cs="Times New Roman"/>
-          <w:sz w:val="24"/>
-          <w:szCs w:val="24"/>
-          <w:u w:val="single"/>
-        </w:rPr>
-        <w:tab/>
-      </w:r>
-      <w:r>
-        <w:rPr>
-          <w:rFonts w:ascii="Times New Roman" w:hAnsi="Times New Roman" w:cs="Times New Roman"/>
-          <w:sz w:val="24"/>
-          <w:szCs w:val="24"/>
-          <w:u w:val="single"/>
-        </w:rPr>
-        <w:tab/>
-      </w:r>
-      <w:r>
-        <w:rPr>
-          <w:rFonts w:ascii="Times New Roman" w:hAnsi="Times New Roman" w:cs="Times New Roman"/>
-          <w:sz w:val="24"/>
-          <w:szCs w:val="24"/>
-          <w:u w:val="single"/>
-        </w:rPr>
-        <w:tab/>
-      </w:r>
-      <w:r>
-        <w:rPr>
-          <w:rFonts w:ascii="Times New Roman" w:hAnsi="Times New Roman" w:cs="Times New Roman"/>
-          <w:sz w:val="24"/>
-          <w:szCs w:val="24"/>
-          <w:u w:val="single"/>
-        </w:rPr>
-        <w:tab/>
+        <w:t>3) Исследование влияния разработанного подхода на объекты различных форм.</w:t>
       </w:r>
       <w:r>
         <w:rPr>
@@ -1708,46 +1690,6 @@
           <w:szCs w:val="24"/>
           <w:u w:val="single"/>
         </w:rPr>
-        <w:t>3) Исследование влияния разработанного подхода на объекты различных форм.</w:t>
-      </w:r>
-      <w:r>
-        <w:rPr>
-          <w:rFonts w:ascii="Times New Roman" w:hAnsi="Times New Roman" w:cs="Times New Roman"/>
-          <w:sz w:val="24"/>
-          <w:szCs w:val="24"/>
-          <w:u w:val="single"/>
-        </w:rPr>
-        <w:tab/>
-      </w:r>
-      <w:r>
-        <w:rPr>
-          <w:rFonts w:ascii="Times New Roman" w:hAnsi="Times New Roman" w:cs="Times New Roman"/>
-          <w:sz w:val="24"/>
-          <w:szCs w:val="24"/>
-          <w:u w:val="single"/>
-        </w:rPr>
-        <w:tab/>
-      </w:r>
-    </w:p>
-    <w:p>
-      <w:pPr>
-        <w:spacing w:line="360" w:lineRule="auto"/>
-        <w:jc w:val="both"/>
-        <w:rPr>
-          <w:rFonts w:ascii="Times New Roman" w:hAnsi="Times New Roman" w:cs="Times New Roman"/>
-          <w:sz w:val="24"/>
-          <w:szCs w:val="24"/>
-          <w:u w:val="single"/>
-        </w:rPr>
-      </w:pPr>
-      <w:r>
-        <w:rPr>
-          <w:rFonts w:ascii="Times New Roman" w:hAnsi="Times New Roman" w:cs="Times New Roman"/>
-          <w:sz w:val="24"/>
-          <w:szCs w:val="24"/>
-          <w:u w:val="single"/>
-        </w:rPr>
-        <w:lastRenderedPageBreak/>
         <w:t xml:space="preserve">4) Сравнение разработанного подхода с классическими и </w:t>
       </w:r>
       <w:proofErr w:type="spellStart"/>
@@ -1769,753 +1711,6 @@
           <w:u w:val="single"/>
         </w:rPr>
         <w:t xml:space="preserve"> методами фильтрации мультипликативного шума.</w:t>
-      </w:r>
-      <w:r>
-        <w:rPr>
-          <w:rFonts w:ascii="Times New Roman" w:hAnsi="Times New Roman" w:cs="Times New Roman"/>
-          <w:sz w:val="24"/>
-          <w:szCs w:val="24"/>
-          <w:u w:val="single"/>
-        </w:rPr>
-        <w:tab/>
-      </w:r>
-      <w:r>
-        <w:rPr>
-          <w:rFonts w:ascii="Times New Roman" w:hAnsi="Times New Roman" w:cs="Times New Roman"/>
-          <w:sz w:val="24"/>
-          <w:szCs w:val="24"/>
-          <w:u w:val="single"/>
-        </w:rPr>
-        <w:tab/>
-      </w:r>
-      <w:r>
-        <w:rPr>
-          <w:rFonts w:ascii="Times New Roman" w:hAnsi="Times New Roman" w:cs="Times New Roman"/>
-          <w:sz w:val="24"/>
-          <w:szCs w:val="24"/>
-          <w:u w:val="single"/>
-        </w:rPr>
-        <w:tab/>
-      </w:r>
-      <w:r>
-        <w:rPr>
-          <w:rFonts w:ascii="Times New Roman" w:hAnsi="Times New Roman" w:cs="Times New Roman"/>
-          <w:sz w:val="24"/>
-          <w:szCs w:val="24"/>
-          <w:u w:val="single"/>
-        </w:rPr>
-        <w:tab/>
-      </w:r>
-      <w:r>
-        <w:rPr>
-          <w:rFonts w:ascii="Times New Roman" w:hAnsi="Times New Roman" w:cs="Times New Roman"/>
-          <w:sz w:val="24"/>
-          <w:szCs w:val="24"/>
-          <w:u w:val="single"/>
-        </w:rPr>
-        <w:tab/>
-      </w:r>
-      <w:r>
-        <w:rPr>
-          <w:rFonts w:ascii="Times New Roman" w:hAnsi="Times New Roman" w:cs="Times New Roman"/>
-          <w:sz w:val="24"/>
-          <w:szCs w:val="24"/>
-          <w:u w:val="single"/>
-        </w:rPr>
-        <w:tab/>
-      </w:r>
-      <w:r>
-        <w:rPr>
-          <w:rFonts w:ascii="Times New Roman" w:hAnsi="Times New Roman" w:cs="Times New Roman"/>
-          <w:sz w:val="24"/>
-          <w:szCs w:val="24"/>
-          <w:u w:val="single"/>
-        </w:rPr>
-        <w:tab/>
-      </w:r>
-      <w:r>
-        <w:rPr>
-          <w:rFonts w:ascii="Times New Roman" w:hAnsi="Times New Roman" w:cs="Times New Roman"/>
-          <w:sz w:val="24"/>
-          <w:szCs w:val="24"/>
-          <w:u w:val="single"/>
-        </w:rPr>
-        <w:tab/>
-      </w:r>
-      <w:r>
-        <w:rPr>
-          <w:rFonts w:ascii="Times New Roman" w:hAnsi="Times New Roman" w:cs="Times New Roman"/>
-          <w:sz w:val="24"/>
-          <w:szCs w:val="24"/>
-          <w:u w:val="single"/>
-        </w:rPr>
-        <w:tab/>
-      </w:r>
-      <w:r>
-        <w:rPr>
-          <w:rFonts w:ascii="Times New Roman" w:hAnsi="Times New Roman" w:cs="Times New Roman"/>
-          <w:sz w:val="24"/>
-          <w:szCs w:val="24"/>
-          <w:u w:val="single"/>
-        </w:rPr>
-        <w:tab/>
-      </w:r>
-      <w:r>
-        <w:rPr>
-          <w:rFonts w:ascii="Times New Roman" w:hAnsi="Times New Roman" w:cs="Times New Roman"/>
-          <w:sz w:val="24"/>
-          <w:szCs w:val="24"/>
-          <w:u w:val="single"/>
-        </w:rPr>
-        <w:tab/>
-      </w:r>
-      <w:r>
-        <w:rPr>
-          <w:rFonts w:ascii="Times New Roman" w:hAnsi="Times New Roman" w:cs="Times New Roman"/>
-          <w:sz w:val="24"/>
-          <w:szCs w:val="24"/>
-          <w:u w:val="single"/>
-        </w:rPr>
-        <w:tab/>
-      </w:r>
-      <w:r>
-        <w:rPr>
-          <w:rFonts w:ascii="Times New Roman" w:hAnsi="Times New Roman" w:cs="Times New Roman"/>
-          <w:sz w:val="24"/>
-          <w:szCs w:val="24"/>
-          <w:u w:val="single"/>
-        </w:rPr>
-        <w:tab/>
-      </w:r>
-      <w:r>
-        <w:rPr>
-          <w:rFonts w:ascii="Times New Roman" w:hAnsi="Times New Roman" w:cs="Times New Roman"/>
-          <w:sz w:val="24"/>
-          <w:szCs w:val="24"/>
-          <w:u w:val="single"/>
-        </w:rPr>
-        <w:tab/>
-      </w:r>
-      <w:r>
-        <w:rPr>
-          <w:rFonts w:ascii="Times New Roman" w:hAnsi="Times New Roman" w:cs="Times New Roman"/>
-          <w:sz w:val="24"/>
-          <w:szCs w:val="24"/>
-          <w:u w:val="single"/>
-        </w:rPr>
-        <w:tab/>
-      </w:r>
-      <w:r>
-        <w:rPr>
-          <w:rFonts w:ascii="Times New Roman" w:hAnsi="Times New Roman" w:cs="Times New Roman"/>
-          <w:sz w:val="24"/>
-          <w:szCs w:val="24"/>
-          <w:u w:val="single"/>
-        </w:rPr>
-        <w:tab/>
-      </w:r>
-      <w:r>
-        <w:rPr>
-          <w:rFonts w:ascii="Times New Roman" w:hAnsi="Times New Roman" w:cs="Times New Roman"/>
-          <w:sz w:val="24"/>
-          <w:szCs w:val="24"/>
-          <w:u w:val="single"/>
-        </w:rPr>
-        <w:tab/>
-      </w:r>
-      <w:r>
-        <w:rPr>
-          <w:rFonts w:ascii="Times New Roman" w:hAnsi="Times New Roman" w:cs="Times New Roman"/>
-          <w:sz w:val="24"/>
-          <w:szCs w:val="24"/>
-          <w:u w:val="single"/>
-        </w:rPr>
-        <w:tab/>
-      </w:r>
-      <w:r>
-        <w:rPr>
-          <w:rFonts w:ascii="Times New Roman" w:hAnsi="Times New Roman" w:cs="Times New Roman"/>
-          <w:sz w:val="24"/>
-          <w:szCs w:val="24"/>
-          <w:u w:val="single"/>
-        </w:rPr>
-        <w:tab/>
-      </w:r>
-      <w:r>
-        <w:rPr>
-          <w:rFonts w:ascii="Times New Roman" w:hAnsi="Times New Roman" w:cs="Times New Roman"/>
-          <w:sz w:val="24"/>
-          <w:szCs w:val="24"/>
-          <w:u w:val="single"/>
-        </w:rPr>
-        <w:tab/>
-      </w:r>
-      <w:r>
-        <w:rPr>
-          <w:rFonts w:ascii="Times New Roman" w:hAnsi="Times New Roman" w:cs="Times New Roman"/>
-          <w:sz w:val="24"/>
-          <w:szCs w:val="24"/>
-          <w:u w:val="single"/>
-        </w:rPr>
-        <w:tab/>
-      </w:r>
-      <w:r>
-        <w:rPr>
-          <w:rFonts w:ascii="Times New Roman" w:hAnsi="Times New Roman" w:cs="Times New Roman"/>
-          <w:sz w:val="24"/>
-          <w:szCs w:val="24"/>
-          <w:u w:val="single"/>
-        </w:rPr>
-        <w:tab/>
-      </w:r>
-      <w:r>
-        <w:rPr>
-          <w:rFonts w:ascii="Times New Roman" w:hAnsi="Times New Roman" w:cs="Times New Roman"/>
-          <w:sz w:val="24"/>
-          <w:szCs w:val="24"/>
-          <w:u w:val="single"/>
-        </w:rPr>
-        <w:tab/>
-      </w:r>
-      <w:r>
-        <w:rPr>
-          <w:rFonts w:ascii="Times New Roman" w:hAnsi="Times New Roman" w:cs="Times New Roman"/>
-          <w:sz w:val="24"/>
-          <w:szCs w:val="24"/>
-          <w:u w:val="single"/>
-        </w:rPr>
-        <w:tab/>
-      </w:r>
-      <w:r>
-        <w:rPr>
-          <w:rFonts w:ascii="Times New Roman" w:hAnsi="Times New Roman" w:cs="Times New Roman"/>
-          <w:sz w:val="24"/>
-          <w:szCs w:val="24"/>
-          <w:u w:val="single"/>
-        </w:rPr>
-        <w:tab/>
-      </w:r>
-      <w:r>
-        <w:rPr>
-          <w:rFonts w:ascii="Times New Roman" w:hAnsi="Times New Roman" w:cs="Times New Roman"/>
-          <w:sz w:val="24"/>
-          <w:szCs w:val="24"/>
-          <w:u w:val="single"/>
-        </w:rPr>
-        <w:tab/>
-      </w:r>
-      <w:r>
-        <w:rPr>
-          <w:rFonts w:ascii="Times New Roman" w:hAnsi="Times New Roman" w:cs="Times New Roman"/>
-          <w:sz w:val="24"/>
-          <w:szCs w:val="24"/>
-          <w:u w:val="single"/>
-        </w:rPr>
-        <w:tab/>
-      </w:r>
-      <w:r>
-        <w:rPr>
-          <w:rFonts w:ascii="Times New Roman" w:hAnsi="Times New Roman" w:cs="Times New Roman"/>
-          <w:sz w:val="24"/>
-          <w:szCs w:val="24"/>
-          <w:u w:val="single"/>
-        </w:rPr>
-        <w:tab/>
-      </w:r>
-      <w:r>
-        <w:rPr>
-          <w:rFonts w:ascii="Times New Roman" w:hAnsi="Times New Roman" w:cs="Times New Roman"/>
-          <w:sz w:val="24"/>
-          <w:szCs w:val="24"/>
-          <w:u w:val="single"/>
-        </w:rPr>
-        <w:tab/>
-      </w:r>
-      <w:r>
-        <w:rPr>
-          <w:rFonts w:ascii="Times New Roman" w:hAnsi="Times New Roman" w:cs="Times New Roman"/>
-          <w:sz w:val="24"/>
-          <w:szCs w:val="24"/>
-          <w:u w:val="single"/>
-        </w:rPr>
-        <w:tab/>
-      </w:r>
-      <w:r>
-        <w:rPr>
-          <w:rFonts w:ascii="Times New Roman" w:hAnsi="Times New Roman" w:cs="Times New Roman"/>
-          <w:sz w:val="24"/>
-          <w:szCs w:val="24"/>
-          <w:u w:val="single"/>
-        </w:rPr>
-        <w:tab/>
-      </w:r>
-      <w:r>
-        <w:rPr>
-          <w:rFonts w:ascii="Times New Roman" w:hAnsi="Times New Roman" w:cs="Times New Roman"/>
-          <w:sz w:val="24"/>
-          <w:szCs w:val="24"/>
-          <w:u w:val="single"/>
-        </w:rPr>
-        <w:tab/>
-      </w:r>
-      <w:r>
-        <w:rPr>
-          <w:rFonts w:ascii="Times New Roman" w:hAnsi="Times New Roman" w:cs="Times New Roman"/>
-          <w:sz w:val="24"/>
-          <w:szCs w:val="24"/>
-          <w:u w:val="single"/>
-        </w:rPr>
-        <w:tab/>
-      </w:r>
-      <w:r>
-        <w:rPr>
-          <w:rFonts w:ascii="Times New Roman" w:hAnsi="Times New Roman" w:cs="Times New Roman"/>
-          <w:sz w:val="24"/>
-          <w:szCs w:val="24"/>
-          <w:u w:val="single"/>
-        </w:rPr>
-        <w:tab/>
-      </w:r>
-      <w:r>
-        <w:rPr>
-          <w:rFonts w:ascii="Times New Roman" w:hAnsi="Times New Roman" w:cs="Times New Roman"/>
-          <w:sz w:val="24"/>
-          <w:szCs w:val="24"/>
-          <w:u w:val="single"/>
-        </w:rPr>
-        <w:tab/>
-      </w:r>
-      <w:r>
-        <w:rPr>
-          <w:rFonts w:ascii="Times New Roman" w:hAnsi="Times New Roman" w:cs="Times New Roman"/>
-          <w:sz w:val="24"/>
-          <w:szCs w:val="24"/>
-          <w:u w:val="single"/>
-        </w:rPr>
-        <w:tab/>
-      </w:r>
-      <w:r>
-        <w:rPr>
-          <w:rFonts w:ascii="Times New Roman" w:hAnsi="Times New Roman" w:cs="Times New Roman"/>
-          <w:sz w:val="24"/>
-          <w:szCs w:val="24"/>
-          <w:u w:val="single"/>
-        </w:rPr>
-        <w:tab/>
-      </w:r>
-      <w:r>
-        <w:rPr>
-          <w:rFonts w:ascii="Times New Roman" w:hAnsi="Times New Roman" w:cs="Times New Roman"/>
-          <w:sz w:val="24"/>
-          <w:szCs w:val="24"/>
-          <w:u w:val="single"/>
-        </w:rPr>
-        <w:tab/>
-      </w:r>
-      <w:r>
-        <w:rPr>
-          <w:rFonts w:ascii="Times New Roman" w:hAnsi="Times New Roman" w:cs="Times New Roman"/>
-          <w:sz w:val="24"/>
-          <w:szCs w:val="24"/>
-          <w:u w:val="single"/>
-        </w:rPr>
-        <w:tab/>
-      </w:r>
-      <w:r>
-        <w:rPr>
-          <w:rFonts w:ascii="Times New Roman" w:hAnsi="Times New Roman" w:cs="Times New Roman"/>
-          <w:sz w:val="24"/>
-          <w:szCs w:val="24"/>
-          <w:u w:val="single"/>
-        </w:rPr>
-        <w:tab/>
-      </w:r>
-      <w:r>
-        <w:rPr>
-          <w:rFonts w:ascii="Times New Roman" w:hAnsi="Times New Roman" w:cs="Times New Roman"/>
-          <w:sz w:val="24"/>
-          <w:szCs w:val="24"/>
-          <w:u w:val="single"/>
-        </w:rPr>
-        <w:tab/>
-      </w:r>
-      <w:r>
-        <w:rPr>
-          <w:rFonts w:ascii="Times New Roman" w:hAnsi="Times New Roman" w:cs="Times New Roman"/>
-          <w:sz w:val="24"/>
-          <w:szCs w:val="24"/>
-          <w:u w:val="single"/>
-        </w:rPr>
-        <w:tab/>
-      </w:r>
-      <w:r>
-        <w:rPr>
-          <w:rFonts w:ascii="Times New Roman" w:hAnsi="Times New Roman" w:cs="Times New Roman"/>
-          <w:sz w:val="24"/>
-          <w:szCs w:val="24"/>
-          <w:u w:val="single"/>
-        </w:rPr>
-        <w:tab/>
-      </w:r>
-      <w:r>
-        <w:rPr>
-          <w:rFonts w:ascii="Times New Roman" w:hAnsi="Times New Roman" w:cs="Times New Roman"/>
-          <w:sz w:val="24"/>
-          <w:szCs w:val="24"/>
-          <w:u w:val="single"/>
-        </w:rPr>
-        <w:tab/>
-      </w:r>
-      <w:r>
-        <w:rPr>
-          <w:rFonts w:ascii="Times New Roman" w:hAnsi="Times New Roman" w:cs="Times New Roman"/>
-          <w:sz w:val="24"/>
-          <w:szCs w:val="24"/>
-          <w:u w:val="single"/>
-        </w:rPr>
-        <w:tab/>
-      </w:r>
-      <w:r>
-        <w:rPr>
-          <w:rFonts w:ascii="Times New Roman" w:hAnsi="Times New Roman" w:cs="Times New Roman"/>
-          <w:sz w:val="24"/>
-          <w:szCs w:val="24"/>
-          <w:u w:val="single"/>
-        </w:rPr>
-        <w:tab/>
-      </w:r>
-      <w:r>
-        <w:rPr>
-          <w:rFonts w:ascii="Times New Roman" w:hAnsi="Times New Roman" w:cs="Times New Roman"/>
-          <w:sz w:val="24"/>
-          <w:szCs w:val="24"/>
-          <w:u w:val="single"/>
-        </w:rPr>
-        <w:tab/>
-      </w:r>
-      <w:r>
-        <w:rPr>
-          <w:rFonts w:ascii="Times New Roman" w:hAnsi="Times New Roman" w:cs="Times New Roman"/>
-          <w:sz w:val="24"/>
-          <w:szCs w:val="24"/>
-          <w:u w:val="single"/>
-        </w:rPr>
-        <w:tab/>
-      </w:r>
-      <w:r>
-        <w:rPr>
-          <w:rFonts w:ascii="Times New Roman" w:hAnsi="Times New Roman" w:cs="Times New Roman"/>
-          <w:sz w:val="24"/>
-          <w:szCs w:val="24"/>
-          <w:u w:val="single"/>
-        </w:rPr>
-        <w:tab/>
-      </w:r>
-      <w:r>
-        <w:rPr>
-          <w:rFonts w:ascii="Times New Roman" w:hAnsi="Times New Roman" w:cs="Times New Roman"/>
-          <w:sz w:val="24"/>
-          <w:szCs w:val="24"/>
-          <w:u w:val="single"/>
-        </w:rPr>
-        <w:tab/>
-      </w:r>
-      <w:r>
-        <w:rPr>
-          <w:rFonts w:ascii="Times New Roman" w:hAnsi="Times New Roman" w:cs="Times New Roman"/>
-          <w:sz w:val="24"/>
-          <w:szCs w:val="24"/>
-          <w:u w:val="single"/>
-        </w:rPr>
-        <w:tab/>
-      </w:r>
-      <w:r>
-        <w:rPr>
-          <w:rFonts w:ascii="Times New Roman" w:hAnsi="Times New Roman" w:cs="Times New Roman"/>
-          <w:sz w:val="24"/>
-          <w:szCs w:val="24"/>
-          <w:u w:val="single"/>
-        </w:rPr>
-        <w:tab/>
-      </w:r>
-      <w:r>
-        <w:rPr>
-          <w:rFonts w:ascii="Times New Roman" w:hAnsi="Times New Roman" w:cs="Times New Roman"/>
-          <w:sz w:val="24"/>
-          <w:szCs w:val="24"/>
-          <w:u w:val="single"/>
-        </w:rPr>
-        <w:tab/>
-      </w:r>
-      <w:r>
-        <w:rPr>
-          <w:rFonts w:ascii="Times New Roman" w:hAnsi="Times New Roman" w:cs="Times New Roman"/>
-          <w:sz w:val="24"/>
-          <w:szCs w:val="24"/>
-          <w:u w:val="single"/>
-        </w:rPr>
-        <w:tab/>
-      </w:r>
-      <w:r>
-        <w:rPr>
-          <w:rFonts w:ascii="Times New Roman" w:hAnsi="Times New Roman" w:cs="Times New Roman"/>
-          <w:sz w:val="24"/>
-          <w:szCs w:val="24"/>
-          <w:u w:val="single"/>
-        </w:rPr>
-        <w:tab/>
-      </w:r>
-      <w:r>
-        <w:rPr>
-          <w:rFonts w:ascii="Times New Roman" w:hAnsi="Times New Roman" w:cs="Times New Roman"/>
-          <w:sz w:val="24"/>
-          <w:szCs w:val="24"/>
-          <w:u w:val="single"/>
-        </w:rPr>
-        <w:tab/>
-      </w:r>
-      <w:r>
-        <w:rPr>
-          <w:rFonts w:ascii="Times New Roman" w:hAnsi="Times New Roman" w:cs="Times New Roman"/>
-          <w:sz w:val="24"/>
-          <w:szCs w:val="24"/>
-          <w:u w:val="single"/>
-        </w:rPr>
-        <w:tab/>
-      </w:r>
-      <w:r>
-        <w:rPr>
-          <w:rFonts w:ascii="Times New Roman" w:hAnsi="Times New Roman" w:cs="Times New Roman"/>
-          <w:sz w:val="24"/>
-          <w:szCs w:val="24"/>
-          <w:u w:val="single"/>
-        </w:rPr>
-        <w:tab/>
-      </w:r>
-      <w:r>
-        <w:rPr>
-          <w:rFonts w:ascii="Times New Roman" w:hAnsi="Times New Roman" w:cs="Times New Roman"/>
-          <w:sz w:val="24"/>
-          <w:szCs w:val="24"/>
-          <w:u w:val="single"/>
-        </w:rPr>
-        <w:tab/>
-      </w:r>
-      <w:r>
-        <w:rPr>
-          <w:rFonts w:ascii="Times New Roman" w:hAnsi="Times New Roman" w:cs="Times New Roman"/>
-          <w:sz w:val="24"/>
-          <w:szCs w:val="24"/>
-          <w:u w:val="single"/>
-        </w:rPr>
-        <w:tab/>
-      </w:r>
-      <w:r>
-        <w:rPr>
-          <w:rFonts w:ascii="Times New Roman" w:hAnsi="Times New Roman" w:cs="Times New Roman"/>
-          <w:sz w:val="24"/>
-          <w:szCs w:val="24"/>
-          <w:u w:val="single"/>
-        </w:rPr>
-        <w:tab/>
-      </w:r>
-      <w:r>
-        <w:rPr>
-          <w:rFonts w:ascii="Times New Roman" w:hAnsi="Times New Roman" w:cs="Times New Roman"/>
-          <w:sz w:val="24"/>
-          <w:szCs w:val="24"/>
-          <w:u w:val="single"/>
-        </w:rPr>
-        <w:tab/>
-      </w:r>
-      <w:r>
-        <w:rPr>
-          <w:rFonts w:ascii="Times New Roman" w:hAnsi="Times New Roman" w:cs="Times New Roman"/>
-          <w:sz w:val="24"/>
-          <w:szCs w:val="24"/>
-          <w:u w:val="single"/>
-        </w:rPr>
-        <w:tab/>
-      </w:r>
-      <w:r>
-        <w:rPr>
-          <w:rFonts w:ascii="Times New Roman" w:hAnsi="Times New Roman" w:cs="Times New Roman"/>
-          <w:sz w:val="24"/>
-          <w:szCs w:val="24"/>
-          <w:u w:val="single"/>
-        </w:rPr>
-        <w:tab/>
-      </w:r>
-      <w:r>
-        <w:rPr>
-          <w:rFonts w:ascii="Times New Roman" w:hAnsi="Times New Roman" w:cs="Times New Roman"/>
-          <w:sz w:val="24"/>
-          <w:szCs w:val="24"/>
-          <w:u w:val="single"/>
-        </w:rPr>
-        <w:tab/>
-      </w:r>
-      <w:r>
-        <w:rPr>
-          <w:rFonts w:ascii="Times New Roman" w:hAnsi="Times New Roman" w:cs="Times New Roman"/>
-          <w:sz w:val="24"/>
-          <w:szCs w:val="24"/>
-          <w:u w:val="single"/>
-        </w:rPr>
-        <w:tab/>
-      </w:r>
-      <w:r>
-        <w:rPr>
-          <w:rFonts w:ascii="Times New Roman" w:hAnsi="Times New Roman" w:cs="Times New Roman"/>
-          <w:sz w:val="24"/>
-          <w:szCs w:val="24"/>
-          <w:u w:val="single"/>
-        </w:rPr>
-        <w:tab/>
-      </w:r>
-      <w:r>
-        <w:rPr>
-          <w:rFonts w:ascii="Times New Roman" w:hAnsi="Times New Roman" w:cs="Times New Roman"/>
-          <w:sz w:val="24"/>
-          <w:szCs w:val="24"/>
-          <w:u w:val="single"/>
-        </w:rPr>
-        <w:tab/>
-      </w:r>
-      <w:r>
-        <w:rPr>
-          <w:rFonts w:ascii="Times New Roman" w:hAnsi="Times New Roman" w:cs="Times New Roman"/>
-          <w:sz w:val="24"/>
-          <w:szCs w:val="24"/>
-          <w:u w:val="single"/>
-        </w:rPr>
-        <w:tab/>
-      </w:r>
-      <w:r>
-        <w:rPr>
-          <w:rFonts w:ascii="Times New Roman" w:hAnsi="Times New Roman" w:cs="Times New Roman"/>
-          <w:sz w:val="24"/>
-          <w:szCs w:val="24"/>
-          <w:u w:val="single"/>
-        </w:rPr>
-        <w:tab/>
-      </w:r>
-      <w:r>
-        <w:rPr>
-          <w:rFonts w:ascii="Times New Roman" w:hAnsi="Times New Roman" w:cs="Times New Roman"/>
-          <w:sz w:val="24"/>
-          <w:szCs w:val="24"/>
-          <w:u w:val="single"/>
-        </w:rPr>
-        <w:tab/>
-      </w:r>
-      <w:r>
-        <w:rPr>
-          <w:rFonts w:ascii="Times New Roman" w:hAnsi="Times New Roman" w:cs="Times New Roman"/>
-          <w:sz w:val="24"/>
-          <w:szCs w:val="24"/>
-          <w:u w:val="single"/>
-        </w:rPr>
-        <w:tab/>
-      </w:r>
-      <w:r>
-        <w:rPr>
-          <w:rFonts w:ascii="Times New Roman" w:hAnsi="Times New Roman" w:cs="Times New Roman"/>
-          <w:sz w:val="24"/>
-          <w:szCs w:val="24"/>
-          <w:u w:val="single"/>
-        </w:rPr>
-        <w:tab/>
-      </w:r>
-      <w:r>
-        <w:rPr>
-          <w:rFonts w:ascii="Times New Roman" w:hAnsi="Times New Roman" w:cs="Times New Roman"/>
-          <w:sz w:val="24"/>
-          <w:szCs w:val="24"/>
-          <w:u w:val="single"/>
-        </w:rPr>
-        <w:tab/>
-      </w:r>
-      <w:r>
-        <w:rPr>
-          <w:rFonts w:ascii="Times New Roman" w:hAnsi="Times New Roman" w:cs="Times New Roman"/>
-          <w:sz w:val="24"/>
-          <w:szCs w:val="24"/>
-          <w:u w:val="single"/>
-        </w:rPr>
-        <w:tab/>
-      </w:r>
-      <w:r>
-        <w:rPr>
-          <w:rFonts w:ascii="Times New Roman" w:hAnsi="Times New Roman" w:cs="Times New Roman"/>
-          <w:sz w:val="24"/>
-          <w:szCs w:val="24"/>
-          <w:u w:val="single"/>
-        </w:rPr>
-        <w:tab/>
-      </w:r>
-      <w:r>
-        <w:rPr>
-          <w:rFonts w:ascii="Times New Roman" w:hAnsi="Times New Roman" w:cs="Times New Roman"/>
-          <w:sz w:val="24"/>
-          <w:szCs w:val="24"/>
-          <w:u w:val="single"/>
-        </w:rPr>
-        <w:tab/>
-      </w:r>
-      <w:r>
-        <w:rPr>
-          <w:rFonts w:ascii="Times New Roman" w:hAnsi="Times New Roman" w:cs="Times New Roman"/>
-          <w:sz w:val="24"/>
-          <w:szCs w:val="24"/>
-          <w:u w:val="single"/>
-        </w:rPr>
-        <w:tab/>
-      </w:r>
-      <w:r>
-        <w:rPr>
-          <w:rFonts w:ascii="Times New Roman" w:hAnsi="Times New Roman" w:cs="Times New Roman"/>
-          <w:sz w:val="24"/>
-          <w:szCs w:val="24"/>
-          <w:u w:val="single"/>
-        </w:rPr>
-        <w:tab/>
-      </w:r>
-      <w:r>
-        <w:rPr>
-          <w:rFonts w:ascii="Times New Roman" w:hAnsi="Times New Roman" w:cs="Times New Roman"/>
-          <w:sz w:val="24"/>
-          <w:szCs w:val="24"/>
-          <w:u w:val="single"/>
-        </w:rPr>
-        <w:tab/>
-      </w:r>
-      <w:r>
-        <w:rPr>
-          <w:rFonts w:ascii="Times New Roman" w:hAnsi="Times New Roman" w:cs="Times New Roman"/>
-          <w:sz w:val="24"/>
-          <w:szCs w:val="24"/>
-          <w:u w:val="single"/>
-        </w:rPr>
-        <w:tab/>
-      </w:r>
-      <w:r>
-        <w:rPr>
-          <w:rFonts w:ascii="Times New Roman" w:hAnsi="Times New Roman" w:cs="Times New Roman"/>
-          <w:sz w:val="24"/>
-          <w:szCs w:val="24"/>
-          <w:u w:val="single"/>
-        </w:rPr>
-        <w:tab/>
-      </w:r>
-      <w:r>
-        <w:rPr>
-          <w:rFonts w:ascii="Times New Roman" w:hAnsi="Times New Roman" w:cs="Times New Roman"/>
-          <w:sz w:val="24"/>
-          <w:szCs w:val="24"/>
-          <w:u w:val="single"/>
-        </w:rPr>
-        <w:tab/>
       </w:r>
       <w:r>
         <w:rPr>
@@ -2601,6 +1796,7 @@
           <w:rFonts w:ascii="Times New Roman" w:hAnsi="Times New Roman" w:cs="Times New Roman"/>
           <w:sz w:val="24"/>
           <w:szCs w:val="24"/>
+          <w:u w:val="single"/>
         </w:rPr>
       </w:pPr>
       <w:r>
@@ -2634,98 +1830,7 @@
           <w:szCs w:val="24"/>
           <w:u w:val="single"/>
         </w:rPr>
-        <w:tab/>
-      </w:r>
-      <w:r>
-        <w:rPr>
-          <w:rFonts w:ascii="Times New Roman" w:hAnsi="Times New Roman" w:cs="Times New Roman"/>
-          <w:sz w:val="24"/>
-          <w:szCs w:val="24"/>
-          <w:u w:val="single"/>
-        </w:rPr>
-        <w:tab/>
-      </w:r>
-      <w:r>
-        <w:rPr>
-          <w:rFonts w:ascii="Times New Roman" w:hAnsi="Times New Roman" w:cs="Times New Roman"/>
-          <w:sz w:val="24"/>
-          <w:szCs w:val="24"/>
-          <w:u w:val="single"/>
-        </w:rPr>
-        <w:tab/>
-      </w:r>
-      <w:r>
-        <w:rPr>
-          <w:rFonts w:ascii="Times New Roman" w:hAnsi="Times New Roman" w:cs="Times New Roman"/>
-          <w:sz w:val="24"/>
-          <w:szCs w:val="24"/>
-          <w:u w:val="single"/>
-        </w:rPr>
-        <w:br/>
-      </w:r>
-      <w:r>
-        <w:rPr>
-          <w:rFonts w:ascii="Times New Roman" w:hAnsi="Times New Roman" w:cs="Times New Roman"/>
-          <w:sz w:val="24"/>
-          <w:szCs w:val="24"/>
-        </w:rPr>
-        <w:t>6.</w:t>
-      </w:r>
-      <w:r>
-        <w:rPr>
-          <w:rFonts w:ascii="Times New Roman" w:hAnsi="Times New Roman" w:cs="Times New Roman"/>
-          <w:sz w:val="24"/>
-          <w:szCs w:val="24"/>
-        </w:rPr>
-        <w:t xml:space="preserve"> </w:t>
-      </w:r>
-      <w:r>
-        <w:rPr>
-          <w:rFonts w:ascii="Times New Roman" w:hAnsi="Times New Roman" w:cs="Times New Roman"/>
-          <w:sz w:val="24"/>
-          <w:szCs w:val="24"/>
-        </w:rPr>
-        <w:t xml:space="preserve">Консультанты </w:t>
-      </w:r>
-      <w:r>
-        <w:rPr>
-          <w:rFonts w:ascii="Times New Roman" w:hAnsi="Times New Roman" w:cs="Times New Roman"/>
-          <w:sz w:val="24"/>
-          <w:szCs w:val="24"/>
-        </w:rPr>
-        <w:t xml:space="preserve">по </w:t>
-      </w:r>
-      <w:r>
-        <w:rPr>
-          <w:rFonts w:ascii="Times New Roman" w:hAnsi="Times New Roman" w:cs="Times New Roman"/>
-          <w:sz w:val="24"/>
-          <w:szCs w:val="24"/>
-        </w:rPr>
-        <w:t>работе</w:t>
-      </w:r>
-      <w:r>
-        <w:rPr>
-          <w:rFonts w:ascii="Times New Roman" w:hAnsi="Times New Roman" w:cs="Times New Roman"/>
-          <w:sz w:val="24"/>
-          <w:szCs w:val="24"/>
-        </w:rPr>
-        <w:t xml:space="preserve"> </w:t>
-      </w:r>
-      <w:r>
-        <w:rPr>
-          <w:rFonts w:ascii="Times New Roman" w:hAnsi="Times New Roman" w:cs="Times New Roman"/>
-          <w:sz w:val="24"/>
-          <w:szCs w:val="24"/>
-        </w:rPr>
-        <w:t>(если есть)</w:t>
-      </w:r>
-      <w:r>
-        <w:rPr>
-          <w:rFonts w:ascii="Times New Roman" w:hAnsi="Times New Roman" w:cs="Times New Roman"/>
-          <w:sz w:val="24"/>
-          <w:szCs w:val="24"/>
-        </w:rPr>
-        <w:t>:</w:t>
+        <w:t>нет</w:t>
       </w:r>
     </w:p>
     <w:p>
@@ -2746,18 +1851,72 @@
           <w:rFonts w:ascii="Times New Roman" w:hAnsi="Times New Roman" w:cs="Times New Roman"/>
           <w:sz w:val="24"/>
           <w:szCs w:val="24"/>
-          <w:u w:val="single"/>
-        </w:rPr>
-        <w:tab/>
-      </w:r>
-      <w:r>
-        <w:rPr>
-          <w:rFonts w:ascii="Times New Roman" w:hAnsi="Times New Roman" w:cs="Times New Roman"/>
-          <w:sz w:val="24"/>
-          <w:szCs w:val="24"/>
-          <w:u w:val="single"/>
-        </w:rPr>
-        <w:tab/>
+        </w:rPr>
+        <w:t>6.</w:t>
+      </w:r>
+      <w:r>
+        <w:rPr>
+          <w:rFonts w:ascii="Times New Roman" w:hAnsi="Times New Roman" w:cs="Times New Roman"/>
+          <w:sz w:val="24"/>
+          <w:szCs w:val="24"/>
+        </w:rPr>
+        <w:t xml:space="preserve"> </w:t>
+      </w:r>
+      <w:r>
+        <w:rPr>
+          <w:rFonts w:ascii="Times New Roman" w:hAnsi="Times New Roman" w:cs="Times New Roman"/>
+          <w:sz w:val="24"/>
+          <w:szCs w:val="24"/>
+        </w:rPr>
+        <w:t xml:space="preserve">Консультанты </w:t>
+      </w:r>
+      <w:r>
+        <w:rPr>
+          <w:rFonts w:ascii="Times New Roman" w:hAnsi="Times New Roman" w:cs="Times New Roman"/>
+          <w:sz w:val="24"/>
+          <w:szCs w:val="24"/>
+        </w:rPr>
+        <w:t xml:space="preserve">по </w:t>
+      </w:r>
+      <w:r>
+        <w:rPr>
+          <w:rFonts w:ascii="Times New Roman" w:hAnsi="Times New Roman" w:cs="Times New Roman"/>
+          <w:sz w:val="24"/>
+          <w:szCs w:val="24"/>
+        </w:rPr>
+        <w:t>работе</w:t>
+      </w:r>
+      <w:r>
+        <w:rPr>
+          <w:rFonts w:ascii="Times New Roman" w:hAnsi="Times New Roman" w:cs="Times New Roman"/>
+          <w:sz w:val="24"/>
+          <w:szCs w:val="24"/>
+        </w:rPr>
+        <w:t xml:space="preserve"> </w:t>
+      </w:r>
+      <w:r>
+        <w:rPr>
+          <w:rFonts w:ascii="Times New Roman" w:hAnsi="Times New Roman" w:cs="Times New Roman"/>
+          <w:sz w:val="24"/>
+          <w:szCs w:val="24"/>
+        </w:rPr>
+        <w:t>(если есть)</w:t>
+      </w:r>
+      <w:r>
+        <w:rPr>
+          <w:rFonts w:ascii="Times New Roman" w:hAnsi="Times New Roman" w:cs="Times New Roman"/>
+          <w:sz w:val="24"/>
+          <w:szCs w:val="24"/>
+        </w:rPr>
+        <w:t>:</w:t>
+      </w:r>
+      <w:r>
+        <w:rPr>
+          <w:rFonts w:ascii="Times New Roman" w:hAnsi="Times New Roman" w:cs="Times New Roman"/>
+          <w:sz w:val="24"/>
+          <w:szCs w:val="24"/>
+        </w:rPr>
+        <w:t>нет</w:t>
       </w:r>
     </w:p>
     <w:p>
@@ -2785,6 +1944,20 @@
           <w:rFonts w:ascii="Times New Roman" w:hAnsi="Times New Roman" w:cs="Times New Roman"/>
           <w:sz w:val="24"/>
           <w:szCs w:val="24"/>
+        </w:rPr>
+      </w:pPr>
+    </w:p>
+    <w:p>
+      <w:pPr>
+        <w:tabs>
+          <w:tab w:val="left" w:pos="10089"/>
+        </w:tabs>
+        <w:spacing w:line="360" w:lineRule="auto"/>
+        <w:jc w:val="both"/>
+        <w:rPr>
+          <w:rFonts w:ascii="Times New Roman" w:hAnsi="Times New Roman" w:cs="Times New Roman"/>
+          <w:sz w:val="24"/>
+          <w:szCs w:val="24"/>
           <w:u w:val="single"/>
         </w:rPr>
       </w:pPr>
@@ -2826,7 +1999,23 @@
           <w:sz w:val="24"/>
           <w:szCs w:val="24"/>
         </w:rPr>
-        <w:t>.04.2023</w:t>
+        <w:t>.0</w:t>
+      </w:r>
+      <w:r>
+        <w:rPr>
+          <w:rFonts w:ascii="Times New Roman" w:hAnsi="Times New Roman" w:cs="Times New Roman"/>
+          <w:sz w:val="24"/>
+          <w:szCs w:val="24"/>
+        </w:rPr>
+        <w:t>3</w:t>
+      </w:r>
+      <w:r>
+        <w:rPr>
+          <w:rFonts w:ascii="Times New Roman" w:hAnsi="Times New Roman" w:cs="Times New Roman"/>
+          <w:sz w:val="24"/>
+          <w:szCs w:val="24"/>
+        </w:rPr>
+        <w:t>.2023</w:t>
       </w:r>
     </w:p>
     <w:p>
@@ -2923,7 +2112,25 @@
           <w:szCs w:val="24"/>
           <w:u w:val="single"/>
         </w:rPr>
-        <w:t>В.А. Павлов</w:t>
+        <w:t>В. А.</w:t>
+      </w:r>
+      <w:r>
+        <w:rPr>
+          <w:rFonts w:ascii="Times New Roman" w:hAnsi="Times New Roman" w:cs="Times New Roman"/>
+          <w:sz w:val="24"/>
+          <w:szCs w:val="24"/>
+          <w:u w:val="single"/>
+        </w:rPr>
+        <w:t xml:space="preserve"> Павлов</w:t>
+      </w:r>
+      <w:r>
+        <w:rPr>
+          <w:rFonts w:ascii="Times New Roman" w:hAnsi="Times New Roman" w:cs="Times New Roman"/>
+          <w:sz w:val="24"/>
+          <w:szCs w:val="24"/>
+          <w:u w:val="single"/>
+        </w:rPr>
+        <w:tab/>
       </w:r>
       <w:r>
         <w:rPr>
@@ -3054,18 +2261,165 @@
           <w:rFonts w:ascii="Times New Roman" w:hAnsi="Times New Roman" w:cs="Times New Roman"/>
           <w:sz w:val="24"/>
           <w:szCs w:val="24"/>
-        </w:rPr>
-      </w:pPr>
+          <w:u w:val="single"/>
+        </w:rPr>
+      </w:pPr>
+      <w:r>
+        <w:rPr>
+          <w:rFonts w:ascii="Times New Roman" w:hAnsi="Times New Roman" w:cs="Times New Roman"/>
+          <w:sz w:val="24"/>
+          <w:szCs w:val="24"/>
+        </w:rPr>
+        <w:t xml:space="preserve">Руководитель ВКР </w:t>
+      </w:r>
+      <w:r>
+        <w:rPr>
+          <w:rFonts w:ascii="Times New Roman" w:hAnsi="Times New Roman" w:cs="Times New Roman"/>
+          <w:sz w:val="24"/>
+          <w:szCs w:val="24"/>
+        </w:rPr>
+        <w:tab/>
+      </w:r>
+      <w:r>
+        <w:rPr>
+          <w:rFonts w:ascii="Times New Roman" w:hAnsi="Times New Roman" w:cs="Times New Roman"/>
+          <w:sz w:val="24"/>
+          <w:szCs w:val="24"/>
+          <w:u w:val="single"/>
+        </w:rPr>
+        <w:tab/>
+        <w:t xml:space="preserve">___     </w:t>
+      </w:r>
+      <w:r>
+        <w:rPr>
+          <w:rFonts w:ascii="Times New Roman" w:hAnsi="Times New Roman" w:cs="Times New Roman"/>
+          <w:sz w:val="24"/>
+          <w:szCs w:val="24"/>
+        </w:rPr>
+        <w:t xml:space="preserve">                 </w:t>
+      </w:r>
+      <w:r>
+        <w:rPr>
+          <w:rFonts w:ascii="Times New Roman" w:hAnsi="Times New Roman" w:cs="Times New Roman"/>
+          <w:sz w:val="24"/>
+          <w:szCs w:val="24"/>
+          <w:u w:val="single"/>
+        </w:rPr>
+        <w:tab/>
+      </w:r>
+      <w:r>
+        <w:rPr>
+          <w:rFonts w:ascii="Times New Roman" w:hAnsi="Times New Roman" w:cs="Times New Roman"/>
+          <w:sz w:val="24"/>
+          <w:szCs w:val="24"/>
+          <w:u w:val="single"/>
+        </w:rPr>
+        <w:t>С. Б. Макаров</w:t>
+      </w:r>
+      <w:r>
+        <w:rPr>
+          <w:rFonts w:ascii="Times New Roman" w:hAnsi="Times New Roman" w:cs="Times New Roman"/>
+          <w:sz w:val="24"/>
+          <w:szCs w:val="24"/>
+          <w:u w:val="single"/>
+        </w:rPr>
+        <w:tab/>
+      </w:r>
+      <w:r>
+        <w:rPr>
+          <w:rFonts w:ascii="Times New Roman" w:hAnsi="Times New Roman" w:cs="Times New Roman"/>
+          <w:sz w:val="24"/>
+          <w:szCs w:val="24"/>
+          <w:u w:val="single"/>
+        </w:rPr>
+        <w:tab/>
+      </w:r>
+      <w:r>
+        <w:rPr>
+          <w:rFonts w:ascii="Times New Roman" w:hAnsi="Times New Roman" w:cs="Times New Roman"/>
+          <w:sz w:val="24"/>
+          <w:szCs w:val="24"/>
+          <w:u w:val="single"/>
+        </w:rPr>
+        <w:tab/>
+      </w:r>
+      <w:r>
+        <w:rPr>
+          <w:rFonts w:ascii="Times New Roman" w:hAnsi="Times New Roman" w:cs="Times New Roman"/>
+          <w:sz w:val="24"/>
+          <w:szCs w:val="24"/>
+          <w:u w:val="single"/>
+        </w:rPr>
+        <w:tab/>
+      </w:r>
     </w:p>
     <w:p>
       <w:pPr>
         <w:spacing w:line="360" w:lineRule="auto"/>
         <w:rPr>
           <w:rFonts w:ascii="Times New Roman" w:hAnsi="Times New Roman" w:cs="Times New Roman"/>
-          <w:sz w:val="24"/>
-          <w:szCs w:val="24"/>
-        </w:rPr>
-      </w:pPr>
+          <w:sz w:val="20"/>
+          <w:szCs w:val="20"/>
+        </w:rPr>
+      </w:pPr>
+      <w:r>
+        <w:rPr>
+          <w:rFonts w:ascii="Times New Roman" w:hAnsi="Times New Roman" w:cs="Times New Roman"/>
+          <w:sz w:val="24"/>
+          <w:szCs w:val="24"/>
+        </w:rPr>
+        <w:tab/>
+      </w:r>
+      <w:r>
+        <w:rPr>
+          <w:rFonts w:ascii="Times New Roman" w:hAnsi="Times New Roman" w:cs="Times New Roman"/>
+          <w:sz w:val="24"/>
+          <w:szCs w:val="24"/>
+        </w:rPr>
+        <w:tab/>
+      </w:r>
+      <w:r>
+        <w:rPr>
+          <w:rFonts w:ascii="Times New Roman" w:hAnsi="Times New Roman" w:cs="Times New Roman"/>
+          <w:sz w:val="24"/>
+          <w:szCs w:val="24"/>
+        </w:rPr>
+        <w:tab/>
+      </w:r>
+      <w:r>
+        <w:rPr>
+          <w:rFonts w:ascii="Times New Roman" w:hAnsi="Times New Roman" w:cs="Times New Roman"/>
+          <w:sz w:val="20"/>
+          <w:szCs w:val="20"/>
+        </w:rPr>
+        <w:t>(подпись)</w:t>
+      </w:r>
+      <w:r>
+        <w:rPr>
+          <w:rFonts w:ascii="Times New Roman" w:hAnsi="Times New Roman" w:cs="Times New Roman"/>
+          <w:sz w:val="20"/>
+          <w:szCs w:val="20"/>
+        </w:rPr>
+        <w:tab/>
+      </w:r>
+      <w:r>
+        <w:rPr>
+          <w:rFonts w:ascii="Times New Roman" w:hAnsi="Times New Roman" w:cs="Times New Roman"/>
+          <w:sz w:val="20"/>
+          <w:szCs w:val="20"/>
+        </w:rPr>
+        <w:tab/>
+        <w:t xml:space="preserve">    </w:t>
+      </w:r>
+      <w:r>
+        <w:rPr>
+          <w:rFonts w:ascii="Times New Roman" w:hAnsi="Times New Roman" w:cs="Times New Roman"/>
+          <w:sz w:val="20"/>
+          <w:szCs w:val="20"/>
+        </w:rPr>
+        <w:tab/>
+        <w:t>инициалы, фамилия</w:t>
+      </w:r>
     </w:p>
     <w:p>
       <w:pPr>
@@ -3096,6 +2450,26 @@
           <w:szCs w:val="24"/>
         </w:rPr>
       </w:pPr>
+    </w:p>
+    <w:p>
+      <w:pPr>
+        <w:spacing w:line="360" w:lineRule="auto"/>
+        <w:rPr>
+          <w:rFonts w:ascii="Times New Roman" w:hAnsi="Times New Roman" w:cs="Times New Roman"/>
+          <w:sz w:val="24"/>
+          <w:szCs w:val="24"/>
+        </w:rPr>
+      </w:pPr>
+    </w:p>
+    <w:p>
+      <w:pPr>
+        <w:spacing w:line="360" w:lineRule="auto"/>
+        <w:rPr>
+          <w:rFonts w:ascii="Times New Roman" w:hAnsi="Times New Roman" w:cs="Times New Roman"/>
+          <w:sz w:val="24"/>
+          <w:szCs w:val="24"/>
+        </w:rPr>
+      </w:pPr>
       <w:r>
         <w:rPr>
           <w:rFonts w:ascii="Times New Roman" w:hAnsi="Times New Roman" w:cs="Times New Roman"/>
@@ -3153,7 +2527,16 @@
           <w:szCs w:val="24"/>
           <w:u w:val="single"/>
         </w:rPr>
-        <w:t xml:space="preserve">  апреля</w:t>
+        <w:t xml:space="preserve">  </w:t>
+      </w:r>
+      <w:r>
+        <w:rPr>
+          <w:rFonts w:ascii="Times New Roman" w:hAnsi="Times New Roman" w:cs="Times New Roman"/>
+          <w:sz w:val="24"/>
+          <w:szCs w:val="24"/>
+          <w:u w:val="single"/>
+        </w:rPr>
+        <w:t>марта</w:t>
       </w:r>
       <w:r>
         <w:rPr>
@@ -3390,6 +2773,7 @@
           <w:rFonts w:ascii="Times New Roman" w:hAnsi="Times New Roman" w:cs="Times New Roman"/>
           <w:sz w:val="24"/>
           <w:szCs w:val="24"/>
+          <w:u w:val="single"/>
         </w:rPr>
         <w:tab/>
       </w:r>
@@ -3587,7 +2971,6 @@
     <w:lsdException w:name="HTML Sample" w:semiHidden="1" w:unhideWhenUsed="1"/>
     <w:lsdException w:name="HTML Typewriter" w:semiHidden="1" w:unhideWhenUsed="1"/>
     <w:lsdException w:name="HTML Variable" w:semiHidden="1" w:unhideWhenUsed="1"/>
-    <w:lsdException w:name="Normal Table" w:semiHidden="1" w:unhideWhenUsed="1"/>
     <w:lsdException w:name="annotation subject" w:semiHidden="1" w:unhideWhenUsed="1"/>
     <w:lsdException w:name="No List" w:semiHidden="1" w:unhideWhenUsed="1"/>
     <w:lsdException w:name="Outline List 1" w:semiHidden="1" w:unhideWhenUsed="1"/>
@@ -3630,11 +3013,8 @@
     <w:lsdException w:name="Table Contemporary" w:semiHidden="1" w:unhideWhenUsed="1"/>
     <w:lsdException w:name="Table Elegant" w:semiHidden="1" w:unhideWhenUsed="1"/>
     <w:lsdException w:name="Table Professional" w:semiHidden="1" w:unhideWhenUsed="1"/>
-    <w:lsdException w:name="Table Subtle 1" w:semiHidden="1" w:unhideWhenUsed="1"/>
     <w:lsdException w:name="Table Subtle 2" w:semiHidden="1" w:unhideWhenUsed="1"/>
     <w:lsdException w:name="Table Web 1" w:semiHidden="1" w:unhideWhenUsed="1"/>
-    <w:lsdException w:name="Table Web 2" w:semiHidden="1" w:unhideWhenUsed="1"/>
-    <w:lsdException w:name="Table Web 3" w:semiHidden="1" w:unhideWhenUsed="1"/>
     <w:lsdException w:name="Balloon Text" w:semiHidden="1" w:unhideWhenUsed="1"/>
     <w:lsdException w:name="Table Grid" w:uiPriority="59"/>
     <w:lsdException w:name="Table Theme" w:semiHidden="1" w:unhideWhenUsed="1"/>
@@ -4215,7 +3595,7 @@
 </file>
 
 <file path=customXml/itemProps1.xml><?xml version="1.0" encoding="utf-8"?>
-<ds:datastoreItem xmlns:ds="http://schemas.openxmlformats.org/officeDocument/2006/customXml" ds:itemID="{94B3131A-2030-4153-B69E-CA76682ED4B7}">
+<ds:datastoreItem xmlns:ds="http://schemas.openxmlformats.org/officeDocument/2006/customXml" ds:itemID="{E45A26D0-A265-4237-B8BF-31748C7DB1CB}">
   <ds:schemaRefs>
     <ds:schemaRef ds:uri="http://schemas.openxmlformats.org/officeDocument/2006/bibliography"/>
   </ds:schemaRefs>

</xml_diff>